<commit_message>
Update Configuring Network Level Autention For RDP.docx
</commit_message>
<xml_diff>
--- a/Configuring Network Level Autention For RDP.docx
+++ b/Configuring Network Level Autention For RDP.docx
@@ -332,17 +332,107 @@
           <w:sz w:val="28"/>
           <w:szCs w:val="28"/>
         </w:rPr>
-        <w:t>Configure Windows GPO for NTLM RDP / Network Level Authentication</w:t>
-      </w:r>
-    </w:p>
-    <w:p>
-      <w:pPr>
-        <w:spacing w:after="0" w:line="259" w:lineRule="auto"/>
-        <w:ind w:left="0" w:firstLine="0"/>
-        <w:rPr>
-          <w:rFonts w:ascii="Arial" w:hAnsi="Arial" w:cs="Arial"/>
-        </w:rPr>
-      </w:pPr>
+        <w:t xml:space="preserve">Configure Windows </w:t>
+      </w:r>
+      <w:r>
+        <w:rPr>
+          <w:rFonts w:ascii="Arial" w:eastAsia="Verdana" w:hAnsi="Arial" w:cs="Arial"/>
+          <w:bCs/>
+          <w:sz w:val="28"/>
+          <w:szCs w:val="28"/>
+        </w:rPr>
+        <w:t xml:space="preserve">Locally and in a </w:t>
+      </w:r>
+      <w:r>
+        <w:rPr>
+          <w:rFonts w:ascii="Arial" w:eastAsia="Verdana" w:hAnsi="Arial" w:cs="Arial"/>
+          <w:bCs/>
+          <w:sz w:val="28"/>
+          <w:szCs w:val="28"/>
+        </w:rPr>
+        <w:t>GPO for N</w:t>
+      </w:r>
+      <w:r>
+        <w:rPr>
+          <w:rFonts w:ascii="Arial" w:eastAsia="Verdana" w:hAnsi="Arial" w:cs="Arial"/>
+          <w:bCs/>
+          <w:sz w:val="28"/>
+          <w:szCs w:val="28"/>
+        </w:rPr>
+        <w:t>L</w:t>
+      </w:r>
+      <w:r>
+        <w:rPr>
+          <w:rFonts w:ascii="Arial" w:eastAsia="Verdana" w:hAnsi="Arial" w:cs="Arial"/>
+          <w:bCs/>
+          <w:sz w:val="28"/>
+          <w:szCs w:val="28"/>
+        </w:rPr>
+        <w:t>A</w:t>
+      </w:r>
+      <w:r>
+        <w:rPr>
+          <w:rFonts w:ascii="Arial" w:eastAsia="Verdana" w:hAnsi="Arial" w:cs="Arial"/>
+          <w:bCs/>
+          <w:sz w:val="28"/>
+          <w:szCs w:val="28"/>
+        </w:rPr>
+        <w:t xml:space="preserve"> RDP / Network Level Authentication</w:t>
+      </w:r>
+      <w:r>
+        <w:rPr>
+          <w:rFonts w:ascii="Arial" w:eastAsia="Verdana" w:hAnsi="Arial" w:cs="Arial"/>
+          <w:bCs/>
+          <w:sz w:val="28"/>
+          <w:szCs w:val="28"/>
+        </w:rPr>
+        <w:t xml:space="preserve"> for </w:t>
+      </w:r>
+      <w:r>
+        <w:rPr>
+          <w:rFonts w:ascii="Arial" w:eastAsia="Verdana" w:hAnsi="Arial" w:cs="Arial"/>
+          <w:bCs/>
+          <w:sz w:val="28"/>
+          <w:szCs w:val="28"/>
+        </w:rPr>
+        <w:t>R</w:t>
+      </w:r>
+      <w:r>
+        <w:rPr>
+          <w:rFonts w:ascii="Arial" w:eastAsia="Verdana" w:hAnsi="Arial" w:cs="Arial"/>
+          <w:bCs/>
+          <w:sz w:val="28"/>
+          <w:szCs w:val="28"/>
+        </w:rPr>
+        <w:t xml:space="preserve">emote </w:t>
+      </w:r>
+      <w:r>
+        <w:rPr>
+          <w:rFonts w:ascii="Arial" w:eastAsia="Verdana" w:hAnsi="Arial" w:cs="Arial"/>
+          <w:bCs/>
+          <w:sz w:val="28"/>
+          <w:szCs w:val="28"/>
+        </w:rPr>
+        <w:t>D</w:t>
+      </w:r>
+      <w:r>
+        <w:rPr>
+          <w:rFonts w:ascii="Arial" w:eastAsia="Verdana" w:hAnsi="Arial" w:cs="Arial"/>
+          <w:bCs/>
+          <w:sz w:val="28"/>
+          <w:szCs w:val="28"/>
+        </w:rPr>
+        <w:t>esktop</w:t>
+      </w:r>
+      <w:r>
+        <w:rPr>
+          <w:rFonts w:ascii="Arial" w:hAnsi="Arial" w:cs="Arial"/>
+          <w:bCs/>
+          <w:sz w:val="28"/>
+          <w:szCs w:val="28"/>
+        </w:rPr>
+        <w:t xml:space="preserve"> (RDP)</w:t>
+      </w:r>
       <w:r>
         <w:rPr>
           <w:rFonts w:ascii="Arial" w:eastAsia="Verdana" w:hAnsi="Arial" w:cs="Arial"/>
@@ -591,7 +681,19 @@
               <w:rPr>
                 <w:rFonts w:ascii="Arial" w:eastAsia="Verdana" w:hAnsi="Arial" w:cs="Arial"/>
               </w:rPr>
-              <w:t xml:space="preserve">1 </w:t>
+              <w:t>1</w:t>
+            </w:r>
+            <w:r>
+              <w:rPr>
+                <w:rFonts w:ascii="Arial" w:eastAsia="Verdana" w:hAnsi="Arial" w:cs="Arial"/>
+              </w:rPr>
+              <w:t>.1</w:t>
+            </w:r>
+            <w:r>
+              <w:rPr>
+                <w:rFonts w:ascii="Arial" w:eastAsia="Verdana" w:hAnsi="Arial" w:cs="Arial"/>
+              </w:rPr>
+              <w:t xml:space="preserve"> </w:t>
             </w:r>
           </w:p>
         </w:tc>
@@ -650,13 +752,19 @@
               <w:rPr>
                 <w:rFonts w:ascii="Arial" w:eastAsia="Verdana" w:hAnsi="Arial" w:cs="Arial"/>
               </w:rPr>
-              <w:t>7DEC</w:t>
+              <w:t>8JAN</w:t>
             </w:r>
             <w:r>
               <w:rPr>
                 <w:rFonts w:ascii="Arial" w:eastAsia="Verdana" w:hAnsi="Arial" w:cs="Arial"/>
               </w:rPr>
-              <w:t>2020</w:t>
+              <w:t>202</w:t>
+            </w:r>
+            <w:r>
+              <w:rPr>
+                <w:rFonts w:ascii="Arial" w:eastAsia="Verdana" w:hAnsi="Arial" w:cs="Arial"/>
+              </w:rPr>
+              <w:t>1</w:t>
             </w:r>
             <w:r>
               <w:rPr>
@@ -837,7 +945,23 @@
           <w:sz w:val="21"/>
           <w:szCs w:val="21"/>
         </w:rPr>
-        <w:t>, you are hereby notified that any disclosure, copying, distribution, retention or use of the contents of this information is prohibited</w:t>
+        <w:t>, you are hereby notified that any disclosure, copying, distribution, retention</w:t>
+      </w:r>
+      <w:r>
+        <w:rPr>
+          <w:rFonts w:ascii="Arial" w:eastAsia="Verdana" w:hAnsi="Arial" w:cs="Arial"/>
+          <w:sz w:val="21"/>
+          <w:szCs w:val="21"/>
+        </w:rPr>
+        <w:t>,</w:t>
+      </w:r>
+      <w:r>
+        <w:rPr>
+          <w:rFonts w:ascii="Arial" w:eastAsia="Verdana" w:hAnsi="Arial" w:cs="Arial"/>
+          <w:sz w:val="21"/>
+          <w:szCs w:val="21"/>
+        </w:rPr>
+        <w:t xml:space="preserve"> or use of the contents of this information is prohibited</w:t>
       </w:r>
       <w:r>
         <w:rPr>
@@ -917,6 +1041,15 @@
           <w:sz w:val="21"/>
           <w:szCs w:val="21"/>
         </w:rPr>
+        <w:t xml:space="preserve">lock down Remote Desktop Protocol (RDP) and to </w:t>
+      </w:r>
+      <w:r>
+        <w:rPr>
+          <w:rFonts w:ascii="Arial" w:hAnsi="Arial" w:cs="Arial"/>
+          <w:color w:val="252525"/>
+          <w:sz w:val="21"/>
+          <w:szCs w:val="21"/>
+        </w:rPr>
         <w:t xml:space="preserve">create an Active Directory Group Policy (GPO) to force the use of NTLM authentication. </w:t>
       </w:r>
       <w:r>
@@ -927,7 +1060,29 @@
           <w:szCs w:val="21"/>
           <w:lang w:val="en-US" w:eastAsia="en-US"/>
         </w:rPr>
-        <w:t>NLA was introduced first with RDP 6.0 in Windows Vista and later on Windows XP SP3.</w:t>
+        <w:t xml:space="preserve">NLA was introduced first with RDP 6.0 in Windows Vista and </w:t>
+      </w:r>
+      <w:proofErr w:type="gramStart"/>
+      <w:r>
+        <w:rPr>
+          <w:rFonts w:ascii="Arial" w:hAnsi="Arial" w:cs="Arial"/>
+          <w:color w:val="424242"/>
+          <w:sz w:val="21"/>
+          <w:szCs w:val="21"/>
+          <w:lang w:val="en-US" w:eastAsia="en-US"/>
+        </w:rPr>
+        <w:t>later on</w:t>
+      </w:r>
+      <w:proofErr w:type="gramEnd"/>
+      <w:r>
+        <w:rPr>
+          <w:rFonts w:ascii="Arial" w:hAnsi="Arial" w:cs="Arial"/>
+          <w:color w:val="424242"/>
+          <w:sz w:val="21"/>
+          <w:szCs w:val="21"/>
+          <w:lang w:val="en-US" w:eastAsia="en-US"/>
+        </w:rPr>
+        <w:t xml:space="preserve"> Windows XP SP3.</w:t>
       </w:r>
     </w:p>
     <w:p>
@@ -936,7 +1091,183 @@
         <w:spacing w:after="420" w:line="408" w:lineRule="atLeast"/>
         <w:ind w:left="0" w:firstLine="0"/>
         <w:rPr>
-          <w:rFonts w:ascii="proxima-nova" w:hAnsi="proxima-nova"/>
+          <w:rFonts w:ascii="Arial" w:hAnsi="Arial" w:cs="Arial"/>
+          <w:color w:val="424242"/>
+          <w:sz w:val="21"/>
+          <w:szCs w:val="21"/>
+          <w:lang w:val="en-US" w:eastAsia="en-US"/>
+        </w:rPr>
+      </w:pPr>
+      <w:r>
+        <w:rPr>
+          <w:rFonts w:ascii="Arial" w:hAnsi="Arial" w:cs="Arial"/>
+          <w:color w:val="424242"/>
+          <w:sz w:val="21"/>
+          <w:szCs w:val="21"/>
+          <w:lang w:val="en-US" w:eastAsia="en-US"/>
+        </w:rPr>
+        <w:t xml:space="preserve">One of the biggest advantages also is that since TLS is used it will warn us if it </w:t>
+      </w:r>
+      <w:proofErr w:type="spellStart"/>
+      <w:r>
+        <w:rPr>
+          <w:rFonts w:ascii="Arial" w:hAnsi="Arial" w:cs="Arial"/>
+          <w:color w:val="424242"/>
+          <w:sz w:val="21"/>
+          <w:szCs w:val="21"/>
+          <w:lang w:val="en-US" w:eastAsia="en-US"/>
+        </w:rPr>
+        <w:t>can not</w:t>
+      </w:r>
+      <w:proofErr w:type="spellEnd"/>
+      <w:r>
+        <w:rPr>
+          <w:rFonts w:ascii="Arial" w:hAnsi="Arial" w:cs="Arial"/>
+          <w:color w:val="424242"/>
+          <w:sz w:val="21"/>
+          <w:szCs w:val="21"/>
+          <w:lang w:val="en-US" w:eastAsia="en-US"/>
+        </w:rPr>
+        <w:t xml:space="preserve"> validate the identity of the host we are connecting to. For this</w:t>
+      </w:r>
+      <w:r>
+        <w:rPr>
+          <w:rFonts w:ascii="Arial" w:hAnsi="Arial" w:cs="Arial"/>
+          <w:color w:val="424242"/>
+          <w:sz w:val="21"/>
+          <w:szCs w:val="21"/>
+          <w:lang w:val="en-US" w:eastAsia="en-US"/>
+        </w:rPr>
+        <w:t>,</w:t>
+      </w:r>
+      <w:r>
+        <w:rPr>
+          <w:rFonts w:ascii="Arial" w:hAnsi="Arial" w:cs="Arial"/>
+          <w:color w:val="424242"/>
+          <w:sz w:val="21"/>
+          <w:szCs w:val="21"/>
+          <w:lang w:val="en-US" w:eastAsia="en-US"/>
+        </w:rPr>
+        <w:t xml:space="preserve"> we will need a PKI infrastructure integrated with AD in our Windows environment. On a Windows 2008 environment</w:t>
+      </w:r>
+      <w:r>
+        <w:rPr>
+          <w:rFonts w:ascii="Arial" w:hAnsi="Arial" w:cs="Arial"/>
+          <w:color w:val="424242"/>
+          <w:sz w:val="21"/>
+          <w:szCs w:val="21"/>
+          <w:lang w:val="en-US" w:eastAsia="en-US"/>
+        </w:rPr>
+        <w:t>,</w:t>
+      </w:r>
+      <w:r>
+        <w:rPr>
+          <w:rFonts w:ascii="Arial" w:hAnsi="Arial" w:cs="Arial"/>
+          <w:color w:val="424242"/>
+          <w:sz w:val="21"/>
+          <w:szCs w:val="21"/>
+          <w:lang w:val="en-US" w:eastAsia="en-US"/>
+        </w:rPr>
+        <w:t xml:space="preserve"> we can install on a server the role of Active Directory Certificate Service to install </w:t>
+      </w:r>
+      <w:r>
+        <w:rPr>
+          <w:rFonts w:ascii="Arial" w:hAnsi="Arial" w:cs="Arial"/>
+          <w:color w:val="424242"/>
+          <w:sz w:val="21"/>
+          <w:szCs w:val="21"/>
+          <w:lang w:val="en-US" w:eastAsia="en-US"/>
+        </w:rPr>
+        <w:t>an</w:t>
+      </w:r>
+      <w:r>
+        <w:rPr>
+          <w:rFonts w:ascii="Arial" w:hAnsi="Arial" w:cs="Arial"/>
+          <w:color w:val="424242"/>
+          <w:sz w:val="21"/>
+          <w:szCs w:val="21"/>
+          <w:lang w:val="en-US" w:eastAsia="en-US"/>
+        </w:rPr>
+        <w:t xml:space="preserve"> Enterprise CA accepting all defaults so it can provide Computer Certificates to the machines in the domain in an automated way using Group Policy.</w:t>
+      </w:r>
+    </w:p>
+    <w:p>
+      <w:pPr>
+        <w:shd w:val="clear" w:color="auto" w:fill="FFFFFF"/>
+        <w:spacing w:after="420" w:line="408" w:lineRule="atLeast"/>
+        <w:ind w:left="0" w:firstLine="0"/>
+        <w:rPr>
+          <w:rFonts w:ascii="Arial" w:hAnsi="Arial" w:cs="Arial"/>
+          <w:color w:val="424242"/>
+          <w:sz w:val="21"/>
+          <w:szCs w:val="21"/>
+          <w:lang w:val="en-US" w:eastAsia="en-US"/>
+        </w:rPr>
+      </w:pPr>
+      <w:r>
+        <w:rPr>
+          <w:rFonts w:ascii="Arial" w:hAnsi="Arial" w:cs="Arial"/>
+          <w:color w:val="171717"/>
+          <w:sz w:val="21"/>
+          <w:szCs w:val="21"/>
+          <w:shd w:val="clear" w:color="auto" w:fill="FFFFFF"/>
+        </w:rPr>
+        <w:t xml:space="preserve">When you enable this option, users </w:t>
+      </w:r>
+      <w:proofErr w:type="gramStart"/>
+      <w:r>
+        <w:rPr>
+          <w:rFonts w:ascii="Arial" w:hAnsi="Arial" w:cs="Arial"/>
+          <w:color w:val="171717"/>
+          <w:sz w:val="21"/>
+          <w:szCs w:val="21"/>
+          <w:shd w:val="clear" w:color="auto" w:fill="FFFFFF"/>
+        </w:rPr>
+        <w:t>have to</w:t>
+      </w:r>
+      <w:proofErr w:type="gramEnd"/>
+      <w:r>
+        <w:rPr>
+          <w:rFonts w:ascii="Arial" w:hAnsi="Arial" w:cs="Arial"/>
+          <w:color w:val="171717"/>
+          <w:sz w:val="21"/>
+          <w:szCs w:val="21"/>
+          <w:shd w:val="clear" w:color="auto" w:fill="FFFFFF"/>
+        </w:rPr>
+        <w:t xml:space="preserve"> authenticate themselves to the network before they can connect to your PC. Allowing connections only from computers running Remote Desktop with NLA is a more secure authentication method that can help protect your computer from malicious users and software. To learn more about NLA and Remote Desktop, check out </w:t>
+      </w:r>
+      <w:hyperlink r:id="rId8" w:history="1">
+        <w:r>
+          <w:rPr>
+            <w:rStyle w:val="Hyperlink"/>
+            <w:rFonts w:ascii="Arial" w:hAnsi="Arial" w:cs="Arial"/>
+            <w:sz w:val="21"/>
+            <w:szCs w:val="21"/>
+            <w:shd w:val="clear" w:color="auto" w:fill="FFFFFF"/>
+          </w:rPr>
+          <w:t>Configure NLA for RDS Connections</w:t>
+        </w:r>
+      </w:hyperlink>
+      <w:r>
+        <w:rPr>
+          <w:rFonts w:ascii="Arial" w:hAnsi="Arial" w:cs="Arial"/>
+          <w:color w:val="171717"/>
+          <w:sz w:val="21"/>
+          <w:szCs w:val="21"/>
+          <w:shd w:val="clear" w:color="auto" w:fill="FFFFFF"/>
+        </w:rPr>
+        <w:t>.</w:t>
+      </w:r>
+    </w:p>
+    <w:p>
+      <w:pPr>
+        <w:shd w:val="clear" w:color="auto" w:fill="FFFFFF"/>
+        <w:spacing w:after="420" w:line="408" w:lineRule="atLeast"/>
+        <w:ind w:left="0" w:firstLine="0"/>
+        <w:rPr>
+          <w:rFonts w:ascii="Arial" w:hAnsi="Arial" w:cs="Arial"/>
+          <w:b/>
+          <w:bCs/>
           <w:color w:val="424242"/>
           <w:szCs w:val="24"/>
           <w:lang w:val="en-US" w:eastAsia="en-US"/>
@@ -945,56 +1276,714 @@
       <w:r>
         <w:rPr>
           <w:rFonts w:ascii="Arial" w:hAnsi="Arial" w:cs="Arial"/>
-          <w:color w:val="424242"/>
-          <w:sz w:val="21"/>
-          <w:szCs w:val="21"/>
-          <w:lang w:val="en-US" w:eastAsia="en-US"/>
-        </w:rPr>
-        <w:t xml:space="preserve">One of the biggest advantages also is that since TLS is used it will warn us if it </w:t>
+          <w:b/>
+          <w:bCs/>
+          <w:color w:val="424242"/>
+          <w:szCs w:val="24"/>
+          <w:lang w:val="en-US" w:eastAsia="en-US"/>
+        </w:rPr>
+        <w:lastRenderedPageBreak/>
+        <w:t xml:space="preserve">Pay special attention to the impact of the changes in the “disadvantages” section. </w:t>
+      </w:r>
+    </w:p>
+    <w:p>
+      <w:pPr>
+        <w:shd w:val="clear" w:color="auto" w:fill="FFFFFF"/>
+        <w:spacing w:after="420" w:line="408" w:lineRule="atLeast"/>
+        <w:ind w:left="0" w:firstLine="0"/>
+        <w:rPr>
+          <w:rFonts w:ascii="Arial" w:hAnsi="Arial" w:cs="Arial"/>
+          <w:b/>
+          <w:bCs/>
+          <w:color w:val="424242"/>
+          <w:sz w:val="21"/>
+          <w:szCs w:val="21"/>
+          <w:lang w:val="en-US" w:eastAsia="en-US"/>
+        </w:rPr>
+      </w:pPr>
+    </w:p>
+    <w:p>
+      <w:pPr>
+        <w:pBdr>
+          <w:bottom w:val="single" w:sz="6" w:space="0" w:color="A2A9B1"/>
+        </w:pBdr>
+        <w:shd w:val="clear" w:color="auto" w:fill="FFFFFF"/>
+        <w:spacing w:before="240" w:after="60" w:line="240" w:lineRule="auto"/>
+        <w:ind w:left="0" w:firstLine="0"/>
+        <w:outlineLvl w:val="1"/>
+        <w:rPr>
+          <w:rFonts w:ascii="Georgia" w:hAnsi="Georgia"/>
+          <w:sz w:val="36"/>
+          <w:szCs w:val="36"/>
+          <w:lang w:val="en-US" w:eastAsia="en-US"/>
+        </w:rPr>
+      </w:pPr>
+      <w:r>
+        <w:rPr>
+          <w:rFonts w:ascii="Georgia" w:hAnsi="Georgia"/>
+          <w:sz w:val="36"/>
+          <w:szCs w:val="36"/>
+          <w:lang w:val="en-US" w:eastAsia="en-US"/>
+        </w:rPr>
+        <w:t>Exploits</w:t>
+      </w:r>
+    </w:p>
+    <w:p>
+      <w:pPr>
+        <w:pStyle w:val="NoSpacing"/>
+        <w:rPr>
+          <w:rFonts w:ascii="Arial" w:hAnsi="Arial" w:cs="Arial"/>
+          <w:color w:val="231F20"/>
+          <w:sz w:val="24"/>
+          <w:szCs w:val="24"/>
+        </w:rPr>
+      </w:pPr>
+      <w:r>
+        <w:rPr>
+          <w:rFonts w:ascii="Arial" w:hAnsi="Arial" w:cs="Arial"/>
+          <w:color w:val="231F20"/>
+          <w:sz w:val="24"/>
+          <w:szCs w:val="24"/>
+        </w:rPr>
+        <w:t xml:space="preserve">The </w:t>
       </w:r>
       <w:proofErr w:type="spellStart"/>
       <w:r>
         <w:rPr>
           <w:rFonts w:ascii="Arial" w:hAnsi="Arial" w:cs="Arial"/>
-          <w:color w:val="424242"/>
-          <w:sz w:val="21"/>
-          <w:szCs w:val="21"/>
-          <w:lang w:val="en-US" w:eastAsia="en-US"/>
-        </w:rPr>
-        <w:t>can not</w:t>
+          <w:color w:val="231F20"/>
+          <w:sz w:val="24"/>
+          <w:szCs w:val="24"/>
+        </w:rPr>
+        <w:t>BlueKeep</w:t>
       </w:r>
       <w:proofErr w:type="spellEnd"/>
       <w:r>
         <w:rPr>
           <w:rFonts w:ascii="Arial" w:hAnsi="Arial" w:cs="Arial"/>
-          <w:color w:val="424242"/>
-          <w:sz w:val="21"/>
-          <w:szCs w:val="21"/>
-          <w:lang w:val="en-US" w:eastAsia="en-US"/>
-        </w:rPr>
-        <w:t xml:space="preserve"> validate the identity of the host we are connecting to. For this we will need a PKI infrastructure integrated with AD in our Windows environment. On a Windows 2008 environment we can install on a server the role of Active Directory Certificate Service to install </w:t>
+          <w:color w:val="231F20"/>
+          <w:sz w:val="24"/>
+          <w:szCs w:val="24"/>
+        </w:rPr>
+        <w:t xml:space="preserve"> vulnerability (</w:t>
+      </w:r>
+      <w:hyperlink r:id="rId9" w:tgtFrame="_blank" w:history="1">
+        <w:r>
+          <w:rPr>
+            <w:rStyle w:val="Hyperlink"/>
+            <w:rFonts w:ascii="Arial" w:hAnsi="Arial" w:cs="Arial"/>
+            <w:b/>
+            <w:bCs/>
+            <w:color w:val="231F20"/>
+            <w:sz w:val="24"/>
+            <w:szCs w:val="24"/>
+          </w:rPr>
+          <w:t>CVE-2019-0708</w:t>
+        </w:r>
+      </w:hyperlink>
+      <w:r>
+        <w:rPr>
+          <w:rFonts w:ascii="Arial" w:hAnsi="Arial" w:cs="Arial"/>
+          <w:color w:val="231F20"/>
+          <w:sz w:val="24"/>
+          <w:szCs w:val="24"/>
+        </w:rPr>
+        <w:t>)</w:t>
+      </w:r>
+    </w:p>
+    <w:p>
+      <w:pPr>
+        <w:pStyle w:val="NoSpacing"/>
+        <w:rPr>
+          <w:rFonts w:ascii="Arial" w:hAnsi="Arial" w:cs="Arial"/>
+          <w:sz w:val="24"/>
+          <w:szCs w:val="24"/>
+        </w:rPr>
+      </w:pPr>
+      <w:hyperlink r:id="rId10" w:tgtFrame="_blank" w:history="1">
+        <w:r>
+          <w:rPr>
+            <w:rStyle w:val="Hyperlink"/>
+            <w:rFonts w:ascii="Arial" w:hAnsi="Arial" w:cs="Arial"/>
+            <w:color w:val="497398"/>
+            <w:sz w:val="24"/>
+            <w:szCs w:val="24"/>
+          </w:rPr>
+          <w:t>CVE-2019-9510</w:t>
+        </w:r>
+      </w:hyperlink>
+    </w:p>
+    <w:p>
+      <w:pPr>
+        <w:pBdr>
+          <w:bottom w:val="single" w:sz="6" w:space="0" w:color="A2A9B1"/>
+        </w:pBdr>
+        <w:shd w:val="clear" w:color="auto" w:fill="FFFFFF"/>
+        <w:spacing w:before="240" w:after="60" w:line="240" w:lineRule="auto"/>
+        <w:ind w:left="0" w:firstLine="0"/>
+        <w:outlineLvl w:val="1"/>
+        <w:rPr>
+          <w:rFonts w:ascii="Georgia" w:hAnsi="Georgia"/>
+          <w:sz w:val="36"/>
+          <w:szCs w:val="36"/>
+          <w:lang w:val="en-US" w:eastAsia="en-US"/>
+        </w:rPr>
+      </w:pPr>
+      <w:r>
+        <w:rPr>
+          <w:rFonts w:ascii="Georgia" w:hAnsi="Georgia"/>
+          <w:sz w:val="36"/>
+          <w:szCs w:val="36"/>
+          <w:lang w:val="en-US" w:eastAsia="en-US"/>
+        </w:rPr>
+        <w:t>A</w:t>
+      </w:r>
+      <w:r>
+        <w:rPr>
+          <w:rFonts w:ascii="Georgia" w:hAnsi="Georgia"/>
+          <w:sz w:val="36"/>
+          <w:szCs w:val="36"/>
+          <w:lang w:val="en-US" w:eastAsia="en-US"/>
+        </w:rPr>
+        <w:t>dvantages</w:t>
+      </w:r>
+    </w:p>
+    <w:p>
+      <w:pPr>
+        <w:numPr>
+          <w:ilvl w:val="0"/>
+          <w:numId w:val="6"/>
+        </w:numPr>
+        <w:shd w:val="clear" w:color="auto" w:fill="FFFFFF"/>
+        <w:spacing w:before="100" w:beforeAutospacing="1" w:after="24" w:line="240" w:lineRule="auto"/>
+        <w:ind w:left="1104"/>
+        <w:rPr>
+          <w:rFonts w:ascii="Arial" w:hAnsi="Arial" w:cs="Arial"/>
+          <w:color w:val="202122"/>
+          <w:sz w:val="21"/>
+          <w:szCs w:val="21"/>
+          <w:lang w:val="en-US" w:eastAsia="en-US"/>
+        </w:rPr>
+      </w:pPr>
+      <w:r>
+        <w:rPr>
+          <w:rFonts w:ascii="Arial" w:hAnsi="Arial" w:cs="Arial"/>
+          <w:color w:val="202122"/>
+          <w:sz w:val="21"/>
+          <w:szCs w:val="21"/>
+          <w:lang w:val="en-US" w:eastAsia="en-US"/>
+        </w:rPr>
+        <w:t>It requires fewer </w:t>
+      </w:r>
+      <w:hyperlink r:id="rId11" w:tooltip="Remote computer" w:history="1">
+        <w:r>
+          <w:rPr>
+            <w:rFonts w:ascii="Arial" w:hAnsi="Arial" w:cs="Arial"/>
+            <w:color w:val="0B0080"/>
+            <w:sz w:val="21"/>
+            <w:szCs w:val="21"/>
+            <w:u w:val="single"/>
+            <w:lang w:val="en-US" w:eastAsia="en-US"/>
+          </w:rPr>
+          <w:t>remote computer</w:t>
+        </w:r>
+      </w:hyperlink>
+      <w:r>
+        <w:rPr>
+          <w:rFonts w:ascii="Arial" w:hAnsi="Arial" w:cs="Arial"/>
+          <w:color w:val="202122"/>
+          <w:sz w:val="21"/>
+          <w:szCs w:val="21"/>
+          <w:lang w:val="en-US" w:eastAsia="en-US"/>
+        </w:rPr>
+        <w:t> resources initially, by preventing the initiation of a full </w:t>
+      </w:r>
+      <w:hyperlink r:id="rId12" w:tooltip="Terminal Services" w:history="1">
+        <w:r>
+          <w:rPr>
+            <w:rFonts w:ascii="Arial" w:hAnsi="Arial" w:cs="Arial"/>
+            <w:color w:val="0B0080"/>
+            <w:sz w:val="21"/>
+            <w:szCs w:val="21"/>
+            <w:u w:val="single"/>
+            <w:lang w:val="en-US" w:eastAsia="en-US"/>
+          </w:rPr>
+          <w:t>remote desktop connection</w:t>
+        </w:r>
+      </w:hyperlink>
+      <w:r>
+        <w:rPr>
+          <w:rFonts w:ascii="Arial" w:hAnsi="Arial" w:cs="Arial"/>
+          <w:color w:val="202122"/>
+          <w:sz w:val="21"/>
+          <w:szCs w:val="21"/>
+          <w:lang w:val="en-US" w:eastAsia="en-US"/>
+        </w:rPr>
+        <w:t> until the user is authenticated, reducing the risk of denial-of-service attacks.</w:t>
+      </w:r>
+    </w:p>
+    <w:p>
+      <w:pPr>
+        <w:numPr>
+          <w:ilvl w:val="0"/>
+          <w:numId w:val="6"/>
+        </w:numPr>
+        <w:shd w:val="clear" w:color="auto" w:fill="FFFFFF"/>
+        <w:spacing w:before="100" w:beforeAutospacing="1" w:after="24" w:line="240" w:lineRule="auto"/>
+        <w:ind w:left="1104"/>
+        <w:rPr>
+          <w:rFonts w:ascii="Arial" w:hAnsi="Arial" w:cs="Arial"/>
+          <w:color w:val="202122"/>
+          <w:sz w:val="21"/>
+          <w:szCs w:val="21"/>
+          <w:lang w:val="en-US" w:eastAsia="en-US"/>
+        </w:rPr>
+      </w:pPr>
+      <w:r>
+        <w:rPr>
+          <w:rFonts w:ascii="Arial" w:hAnsi="Arial" w:cs="Arial"/>
+          <w:color w:val="202122"/>
+          <w:sz w:val="21"/>
+          <w:szCs w:val="21"/>
+          <w:lang w:val="en-US" w:eastAsia="en-US"/>
+        </w:rPr>
+        <w:t>It allows NT </w:t>
+      </w:r>
+      <w:hyperlink r:id="rId13" w:tooltip="Single sign-on" w:history="1">
+        <w:r>
+          <w:rPr>
+            <w:rFonts w:ascii="Arial" w:hAnsi="Arial" w:cs="Arial"/>
+            <w:color w:val="0B0080"/>
+            <w:sz w:val="21"/>
+            <w:szCs w:val="21"/>
+            <w:u w:val="single"/>
+            <w:lang w:val="en-US" w:eastAsia="en-US"/>
+          </w:rPr>
+          <w:t>Single sign-on</w:t>
+        </w:r>
+      </w:hyperlink>
+      <w:r>
+        <w:rPr>
+          <w:rFonts w:ascii="Arial" w:hAnsi="Arial" w:cs="Arial"/>
+          <w:color w:val="202122"/>
+          <w:sz w:val="21"/>
+          <w:szCs w:val="21"/>
+          <w:lang w:val="en-US" w:eastAsia="en-US"/>
+        </w:rPr>
+        <w:t> (SSO) to extend to </w:t>
+      </w:r>
+      <w:hyperlink r:id="rId14" w:tooltip="Remote Desktop Services" w:history="1">
+        <w:r>
+          <w:rPr>
+            <w:rFonts w:ascii="Arial" w:hAnsi="Arial" w:cs="Arial"/>
+            <w:color w:val="0B0080"/>
+            <w:sz w:val="21"/>
+            <w:szCs w:val="21"/>
+            <w:u w:val="single"/>
+            <w:lang w:val="en-US" w:eastAsia="en-US"/>
+          </w:rPr>
+          <w:t>Remote Desktop Services</w:t>
+        </w:r>
+      </w:hyperlink>
+      <w:r>
+        <w:rPr>
+          <w:rFonts w:ascii="Arial" w:hAnsi="Arial" w:cs="Arial"/>
+          <w:color w:val="202122"/>
+          <w:sz w:val="21"/>
+          <w:szCs w:val="21"/>
+          <w:lang w:val="en-US" w:eastAsia="en-US"/>
+        </w:rPr>
+        <w:t>.</w:t>
+      </w:r>
+    </w:p>
+    <w:p>
+      <w:pPr>
+        <w:numPr>
+          <w:ilvl w:val="0"/>
+          <w:numId w:val="6"/>
+        </w:numPr>
+        <w:shd w:val="clear" w:color="auto" w:fill="FFFFFF"/>
+        <w:spacing w:before="100" w:beforeAutospacing="1" w:after="24" w:line="240" w:lineRule="auto"/>
+        <w:ind w:left="1104"/>
+        <w:rPr>
+          <w:rFonts w:ascii="Arial" w:hAnsi="Arial" w:cs="Arial"/>
+          <w:color w:val="202122"/>
+          <w:sz w:val="21"/>
+          <w:szCs w:val="21"/>
+          <w:lang w:val="en-US" w:eastAsia="en-US"/>
+        </w:rPr>
+      </w:pPr>
+      <w:r>
+        <w:rPr>
+          <w:rFonts w:ascii="Arial" w:hAnsi="Arial" w:cs="Arial"/>
+          <w:color w:val="202122"/>
+          <w:sz w:val="21"/>
+          <w:szCs w:val="21"/>
+          <w:lang w:val="en-US" w:eastAsia="en-US"/>
+        </w:rPr>
+        <w:t>It can help mitigate Remote Desktop vulnerabilities tha</w:t>
+      </w:r>
+      <w:r>
+        <w:rPr>
+          <w:rFonts w:ascii="Arial" w:hAnsi="Arial" w:cs="Arial"/>
+          <w:color w:val="202122"/>
+          <w:sz w:val="21"/>
+          <w:szCs w:val="21"/>
+          <w:lang w:val="en-US" w:eastAsia="en-US"/>
+        </w:rPr>
+        <w:t>t</w:t>
+      </w:r>
+      <w:r>
+        <w:rPr>
+          <w:rFonts w:ascii="Arial" w:hAnsi="Arial" w:cs="Arial"/>
+          <w:color w:val="202122"/>
+          <w:sz w:val="21"/>
+          <w:szCs w:val="21"/>
+          <w:lang w:val="en-US" w:eastAsia="en-US"/>
+        </w:rPr>
+        <w:t xml:space="preserve"> can only be exploited </w:t>
+      </w:r>
+      <w:r>
+        <w:rPr>
+          <w:rFonts w:ascii="Arial" w:hAnsi="Arial" w:cs="Arial"/>
+          <w:color w:val="202122"/>
+          <w:sz w:val="21"/>
+          <w:szCs w:val="21"/>
+          <w:lang w:val="en-US" w:eastAsia="en-US"/>
+        </w:rPr>
+        <w:t>before</w:t>
+      </w:r>
+      <w:r>
+        <w:rPr>
+          <w:rFonts w:ascii="Arial" w:hAnsi="Arial" w:cs="Arial"/>
+          <w:color w:val="202122"/>
+          <w:sz w:val="21"/>
+          <w:szCs w:val="21"/>
+          <w:lang w:val="en-US" w:eastAsia="en-US"/>
+        </w:rPr>
+        <w:t xml:space="preserve"> authentication. </w:t>
+      </w:r>
+      <w:hyperlink r:id="rId15" w:anchor="cite_note-3" w:history="1">
+        <w:r>
+          <w:rPr>
+            <w:rFonts w:ascii="Arial" w:hAnsi="Arial" w:cs="Arial"/>
+            <w:color w:val="0B0080"/>
+            <w:sz w:val="17"/>
+            <w:szCs w:val="17"/>
+            <w:u w:val="single"/>
+            <w:vertAlign w:val="superscript"/>
+            <w:lang w:val="en-US" w:eastAsia="en-US"/>
+          </w:rPr>
+          <w:t>[3]</w:t>
+        </w:r>
+      </w:hyperlink>
+    </w:p>
+    <w:p>
+      <w:pPr>
+        <w:pBdr>
+          <w:bottom w:val="single" w:sz="6" w:space="0" w:color="A2A9B1"/>
+        </w:pBdr>
+        <w:shd w:val="clear" w:color="auto" w:fill="FFFFFF"/>
+        <w:spacing w:before="240" w:after="60" w:line="240" w:lineRule="auto"/>
+        <w:ind w:left="0" w:firstLine="0"/>
+        <w:outlineLvl w:val="1"/>
+        <w:rPr>
+          <w:rFonts w:ascii="Georgia" w:hAnsi="Georgia"/>
+          <w:sz w:val="36"/>
+          <w:szCs w:val="36"/>
+          <w:lang w:val="en-US" w:eastAsia="en-US"/>
+        </w:rPr>
+      </w:pPr>
+      <w:r>
+        <w:rPr>
+          <w:rFonts w:ascii="Georgia" w:hAnsi="Georgia"/>
+          <w:sz w:val="36"/>
+          <w:szCs w:val="36"/>
+          <w:lang w:val="en-US" w:eastAsia="en-US"/>
+        </w:rPr>
+        <w:t>Disadvantages</w:t>
+      </w:r>
+    </w:p>
+    <w:p>
+      <w:pPr>
+        <w:numPr>
+          <w:ilvl w:val="0"/>
+          <w:numId w:val="7"/>
+        </w:numPr>
+        <w:shd w:val="clear" w:color="auto" w:fill="FFFFFF"/>
+        <w:spacing w:before="100" w:beforeAutospacing="1" w:after="24" w:line="240" w:lineRule="auto"/>
+        <w:ind w:left="1104"/>
+        <w:rPr>
+          <w:rFonts w:ascii="Arial" w:hAnsi="Arial" w:cs="Arial"/>
+          <w:color w:val="202122"/>
+          <w:sz w:val="21"/>
+          <w:szCs w:val="21"/>
+          <w:lang w:val="en-US" w:eastAsia="en-US"/>
+        </w:rPr>
+      </w:pPr>
+      <w:r>
+        <w:rPr>
+          <w:rFonts w:ascii="Arial" w:hAnsi="Arial" w:cs="Arial"/>
+          <w:color w:val="202122"/>
+          <w:sz w:val="21"/>
+          <w:szCs w:val="21"/>
+          <w:lang w:val="en-US" w:eastAsia="en-US"/>
+        </w:rPr>
+        <w:t>No support for other credential providers</w:t>
+      </w:r>
+    </w:p>
+    <w:p>
+      <w:pPr>
+        <w:numPr>
+          <w:ilvl w:val="0"/>
+          <w:numId w:val="7"/>
+        </w:numPr>
+        <w:shd w:val="clear" w:color="auto" w:fill="FFFFFF"/>
+        <w:spacing w:before="100" w:beforeAutospacing="1" w:after="24" w:line="240" w:lineRule="auto"/>
+        <w:ind w:left="1104"/>
+        <w:rPr>
+          <w:rFonts w:ascii="Arial" w:hAnsi="Arial" w:cs="Arial"/>
+          <w:color w:val="202122"/>
+          <w:sz w:val="21"/>
+          <w:szCs w:val="21"/>
+          <w:lang w:val="en-US" w:eastAsia="en-US"/>
+        </w:rPr>
+      </w:pPr>
+      <w:r>
+        <w:rPr>
+          <w:rFonts w:ascii="Arial" w:hAnsi="Arial" w:cs="Arial"/>
+          <w:color w:val="202122"/>
+          <w:sz w:val="21"/>
+          <w:szCs w:val="21"/>
+          <w:lang w:val="en-US" w:eastAsia="en-US"/>
+        </w:rPr>
+        <w:t>To use Network Level Authentication in Remote Desktop Services, the client must be running Windows XP SP3 or later, and the host must be running Windows Vista or later </w:t>
+      </w:r>
+      <w:hyperlink r:id="rId16" w:anchor="cite_note-4" w:history="1">
+        <w:r>
+          <w:rPr>
+            <w:rFonts w:ascii="Arial" w:hAnsi="Arial" w:cs="Arial"/>
+            <w:color w:val="0B0080"/>
+            <w:sz w:val="17"/>
+            <w:szCs w:val="17"/>
+            <w:u w:val="single"/>
+            <w:vertAlign w:val="superscript"/>
+            <w:lang w:val="en-US" w:eastAsia="en-US"/>
+          </w:rPr>
+          <w:t>[4]</w:t>
+        </w:r>
+      </w:hyperlink>
+      <w:r>
+        <w:rPr>
+          <w:rFonts w:ascii="Arial" w:hAnsi="Arial" w:cs="Arial"/>
+          <w:color w:val="202122"/>
+          <w:sz w:val="21"/>
+          <w:szCs w:val="21"/>
+          <w:lang w:val="en-US" w:eastAsia="en-US"/>
+        </w:rPr>
+        <w:t> or Windows Server 2008 or later.</w:t>
+      </w:r>
+    </w:p>
+    <w:p>
+      <w:pPr>
+        <w:numPr>
+          <w:ilvl w:val="0"/>
+          <w:numId w:val="7"/>
+        </w:numPr>
+        <w:shd w:val="clear" w:color="auto" w:fill="FFFFFF"/>
+        <w:spacing w:before="100" w:beforeAutospacing="1" w:after="24" w:line="240" w:lineRule="auto"/>
+        <w:ind w:left="1104"/>
+        <w:rPr>
+          <w:rFonts w:ascii="Arial" w:hAnsi="Arial" w:cs="Arial"/>
+          <w:color w:val="202122"/>
+          <w:sz w:val="21"/>
+          <w:szCs w:val="21"/>
+          <w:lang w:val="en-US" w:eastAsia="en-US"/>
+        </w:rPr>
+      </w:pPr>
+      <w:r>
+        <w:rPr>
+          <w:rFonts w:ascii="Arial" w:hAnsi="Arial" w:cs="Arial"/>
+          <w:color w:val="202122"/>
+          <w:sz w:val="21"/>
+          <w:szCs w:val="21"/>
+          <w:lang w:val="en-US" w:eastAsia="en-US"/>
+        </w:rPr>
+        <w:t>Support for RDP Servers requiring Network Level Authentication needs to be configured via registry keys for use on Windows XP SP3.</w:t>
+      </w:r>
+    </w:p>
+    <w:p>
+      <w:pPr>
+        <w:numPr>
+          <w:ilvl w:val="0"/>
+          <w:numId w:val="7"/>
+        </w:numPr>
+        <w:shd w:val="clear" w:color="auto" w:fill="FFFFFF"/>
+        <w:spacing w:before="100" w:beforeAutospacing="1" w:after="24" w:line="240" w:lineRule="auto"/>
+        <w:ind w:left="1104"/>
+        <w:rPr>
+          <w:rFonts w:ascii="Arial" w:hAnsi="Arial" w:cs="Arial"/>
+          <w:color w:val="202122"/>
+          <w:sz w:val="21"/>
+          <w:szCs w:val="21"/>
+          <w:lang w:val="en-US" w:eastAsia="en-US"/>
+        </w:rPr>
+      </w:pPr>
+      <w:r>
+        <w:rPr>
+          <w:rFonts w:ascii="Arial" w:hAnsi="Arial" w:cs="Arial"/>
+          <w:color w:val="202122"/>
+          <w:sz w:val="21"/>
+          <w:szCs w:val="21"/>
+          <w:lang w:val="en-US" w:eastAsia="en-US"/>
+        </w:rPr>
+        <w:t xml:space="preserve">Not possible to change </w:t>
+      </w:r>
+      <w:r>
+        <w:rPr>
+          <w:rFonts w:ascii="Arial" w:hAnsi="Arial" w:cs="Arial"/>
+          <w:color w:val="202122"/>
+          <w:sz w:val="21"/>
+          <w:szCs w:val="21"/>
+          <w:lang w:val="en-US" w:eastAsia="en-US"/>
+        </w:rPr>
+        <w:t xml:space="preserve">a </w:t>
+      </w:r>
+      <w:r>
+        <w:rPr>
+          <w:rFonts w:ascii="Arial" w:hAnsi="Arial" w:cs="Arial"/>
+          <w:color w:val="202122"/>
+          <w:sz w:val="21"/>
+          <w:szCs w:val="21"/>
+          <w:lang w:val="en-US" w:eastAsia="en-US"/>
+        </w:rPr>
+        <w:t xml:space="preserve">password via </w:t>
       </w:r>
       <w:proofErr w:type="spellStart"/>
       <w:r>
         <w:rPr>
           <w:rFonts w:ascii="Arial" w:hAnsi="Arial" w:cs="Arial"/>
-          <w:color w:val="424242"/>
-          <w:sz w:val="21"/>
-          <w:szCs w:val="21"/>
-          <w:lang w:val="en-US" w:eastAsia="en-US"/>
-        </w:rPr>
-        <w:t>a</w:t>
+          <w:color w:val="202122"/>
+          <w:sz w:val="21"/>
+          <w:szCs w:val="21"/>
+          <w:lang w:val="en-US" w:eastAsia="en-US"/>
+        </w:rPr>
+        <w:t>CredSSP</w:t>
       </w:r>
       <w:proofErr w:type="spellEnd"/>
       <w:r>
         <w:rPr>
           <w:rFonts w:ascii="Arial" w:hAnsi="Arial" w:cs="Arial"/>
-          <w:color w:val="424242"/>
-          <w:sz w:val="21"/>
-          <w:szCs w:val="21"/>
-          <w:lang w:val="en-US" w:eastAsia="en-US"/>
-        </w:rPr>
-        <w:t xml:space="preserve"> Enterprise CA accepting all defaults so it can provide Computer Certificates to the machines in the domain in an automated way using Group Policy.</w:t>
+          <w:color w:val="202122"/>
+          <w:sz w:val="21"/>
+          <w:szCs w:val="21"/>
+          <w:lang w:val="en-US" w:eastAsia="en-US"/>
+        </w:rPr>
+        <w:t>. This is a problem when "User must change password at next logon" is enabled or if an account's password expires.</w:t>
+      </w:r>
+    </w:p>
+    <w:p>
+      <w:pPr>
+        <w:numPr>
+          <w:ilvl w:val="0"/>
+          <w:numId w:val="7"/>
+        </w:numPr>
+        <w:shd w:val="clear" w:color="auto" w:fill="FFFFFF"/>
+        <w:spacing w:before="100" w:beforeAutospacing="1" w:after="24" w:line="240" w:lineRule="auto"/>
+        <w:ind w:left="1104"/>
+        <w:rPr>
+          <w:rFonts w:ascii="Arial" w:hAnsi="Arial" w:cs="Arial"/>
+          <w:color w:val="202122"/>
+          <w:sz w:val="21"/>
+          <w:szCs w:val="21"/>
+          <w:lang w:val="en-US" w:eastAsia="en-US"/>
+        </w:rPr>
+      </w:pPr>
+      <w:r>
+        <w:rPr>
+          <w:rFonts w:ascii="Arial" w:hAnsi="Arial" w:cs="Arial"/>
+          <w:color w:val="202122"/>
+          <w:sz w:val="21"/>
+          <w:szCs w:val="21"/>
+          <w:lang w:val="en-US" w:eastAsia="en-US"/>
+        </w:rPr>
+        <w:t>Requires "Access this computer from the network" privilege, which may be restricted for other reasons.</w:t>
+      </w:r>
+    </w:p>
+    <w:p>
+      <w:pPr>
+        <w:numPr>
+          <w:ilvl w:val="0"/>
+          <w:numId w:val="7"/>
+        </w:numPr>
+        <w:shd w:val="clear" w:color="auto" w:fill="FFFFFF"/>
+        <w:spacing w:before="100" w:beforeAutospacing="1" w:after="24" w:line="240" w:lineRule="auto"/>
+        <w:ind w:left="1104"/>
+        <w:rPr>
+          <w:rFonts w:ascii="Arial" w:hAnsi="Arial" w:cs="Arial"/>
+          <w:color w:val="202122"/>
+          <w:sz w:val="21"/>
+          <w:szCs w:val="21"/>
+          <w:lang w:val="en-US" w:eastAsia="en-US"/>
+        </w:rPr>
+      </w:pPr>
+      <w:r>
+        <w:rPr>
+          <w:rFonts w:ascii="Arial" w:hAnsi="Arial" w:cs="Arial"/>
+          <w:color w:val="202122"/>
+          <w:sz w:val="21"/>
+          <w:szCs w:val="21"/>
+          <w:lang w:val="en-US" w:eastAsia="en-US"/>
+        </w:rPr>
+        <w:t xml:space="preserve">The IP addresses of the clients trying to log in will not be stored in the security audit logs, making it harder to block brute force or dictionary attacks </w:t>
+      </w:r>
+      <w:r>
+        <w:rPr>
+          <w:rFonts w:ascii="Arial" w:hAnsi="Arial" w:cs="Arial"/>
+          <w:color w:val="202122"/>
+          <w:sz w:val="21"/>
+          <w:szCs w:val="21"/>
+          <w:lang w:val="en-US" w:eastAsia="en-US"/>
+        </w:rPr>
+        <w:t>employing</w:t>
+      </w:r>
+      <w:r>
+        <w:rPr>
+          <w:rFonts w:ascii="Arial" w:hAnsi="Arial" w:cs="Arial"/>
+          <w:color w:val="202122"/>
+          <w:sz w:val="21"/>
+          <w:szCs w:val="21"/>
+          <w:lang w:val="en-US" w:eastAsia="en-US"/>
+        </w:rPr>
+        <w:t xml:space="preserve"> a firewall.</w:t>
+      </w:r>
+    </w:p>
+    <w:p>
+      <w:pPr>
+        <w:numPr>
+          <w:ilvl w:val="0"/>
+          <w:numId w:val="7"/>
+        </w:numPr>
+        <w:shd w:val="clear" w:color="auto" w:fill="FFFFFF"/>
+        <w:spacing w:before="100" w:beforeAutospacing="1" w:after="24" w:line="240" w:lineRule="auto"/>
+        <w:ind w:left="1104"/>
+        <w:rPr>
+          <w:rFonts w:ascii="Arial" w:hAnsi="Arial" w:cs="Arial"/>
+          <w:color w:val="202122"/>
+          <w:sz w:val="21"/>
+          <w:szCs w:val="21"/>
+          <w:lang w:val="en-US" w:eastAsia="en-US"/>
+        </w:rPr>
+      </w:pPr>
+      <w:r>
+        <w:rPr>
+          <w:rFonts w:ascii="Arial" w:hAnsi="Arial" w:cs="Arial"/>
+          <w:color w:val="202122"/>
+          <w:sz w:val="21"/>
+          <w:szCs w:val="21"/>
+          <w:lang w:val="en-US" w:eastAsia="en-US"/>
+        </w:rPr>
+        <w:t>Smart card authentication from one domain to another using a remote desktop gateway is not supported with NLA enabled on the end client.</w:t>
       </w:r>
     </w:p>
     <w:p>
@@ -1046,7 +2035,7 @@
           <w:bCs/>
           <w:color w:val="000000"/>
         </w:rPr>
-        <w:t>Basic Commands</w:t>
+        <w:t>Local / Manual Configuration</w:t>
       </w:r>
     </w:p>
     <w:p>
@@ -1056,6 +2045,8 @@
         <w:spacing w:before="120" w:beforeAutospacing="0" w:after="120" w:afterAutospacing="0"/>
         <w:rPr>
           <w:rFonts w:ascii="Arial" w:hAnsi="Arial" w:cs="Arial"/>
+          <w:b/>
+          <w:bCs/>
           <w:color w:val="252525"/>
           <w:sz w:val="21"/>
           <w:szCs w:val="21"/>
@@ -1064,11 +2055,24 @@
       <w:r>
         <w:rPr>
           <w:rFonts w:ascii="Arial" w:hAnsi="Arial" w:cs="Arial"/>
+          <w:b/>
+          <w:bCs/>
           <w:color w:val="252525"/>
           <w:sz w:val="21"/>
           <w:szCs w:val="21"/>
         </w:rPr>
-        <w:t>Launch the group policy editor:</w:t>
+        <w:t>To configure locally, n</w:t>
+      </w:r>
+      <w:r>
+        <w:rPr>
+          <w:rFonts w:ascii="Arial" w:hAnsi="Arial" w:cs="Arial"/>
+          <w:b/>
+          <w:bCs/>
+          <w:color w:val="252525"/>
+          <w:sz w:val="21"/>
+          <w:szCs w:val="21"/>
+        </w:rPr>
+        <w:t>avigate to:</w:t>
       </w:r>
     </w:p>
     <w:p>
@@ -1087,6 +2091,310 @@
         <w:rPr>
           <w:noProof/>
         </w:rPr>
+        <w:lastRenderedPageBreak/>
+        <w:drawing>
+          <wp:inline distT="0" distB="0" distL="0" distR="0" wp14:anchorId="1007E2E3" wp14:editId="23833B8E">
+            <wp:extent cx="8211820" cy="4603115"/>
+            <wp:effectExtent l="0" t="0" r="0" b="6985"/>
+            <wp:docPr id="16" name="Picture 16"/>
+            <wp:cNvGraphicFramePr>
+              <a:graphicFrameLocks xmlns:a="http://schemas.openxmlformats.org/drawingml/2006/main" noChangeAspect="1"/>
+            </wp:cNvGraphicFramePr>
+            <a:graphic xmlns:a="http://schemas.openxmlformats.org/drawingml/2006/main">
+              <a:graphicData uri="http://schemas.openxmlformats.org/drawingml/2006/picture">
+                <pic:pic xmlns:pic="http://schemas.openxmlformats.org/drawingml/2006/picture">
+                  <pic:nvPicPr>
+                    <pic:cNvPr id="0" name="Picture 3"/>
+                    <pic:cNvPicPr>
+                      <a:picLocks noChangeAspect="1" noChangeArrowheads="1"/>
+                    </pic:cNvPicPr>
+                  </pic:nvPicPr>
+                  <pic:blipFill>
+                    <a:blip r:embed="rId17">
+                      <a:extLst>
+                        <a:ext uri="{28A0092B-C50C-407E-A947-70E740481C1C}">
+                          <a14:useLocalDpi xmlns:a14="http://schemas.microsoft.com/office/drawing/2010/main" val="0"/>
+                        </a:ext>
+                      </a:extLst>
+                    </a:blip>
+                    <a:srcRect/>
+                    <a:stretch>
+                      <a:fillRect/>
+                    </a:stretch>
+                  </pic:blipFill>
+                  <pic:spPr bwMode="auto">
+                    <a:xfrm>
+                      <a:off x="0" y="0"/>
+                      <a:ext cx="8211820" cy="4603115"/>
+                    </a:xfrm>
+                    <a:prstGeom prst="rect">
+                      <a:avLst/>
+                    </a:prstGeom>
+                    <a:noFill/>
+                    <a:ln>
+                      <a:noFill/>
+                    </a:ln>
+                  </pic:spPr>
+                </pic:pic>
+              </a:graphicData>
+            </a:graphic>
+          </wp:inline>
+        </w:drawing>
+      </w:r>
+      <w:r>
+        <w:rPr>
+          <w:noProof/>
+        </w:rPr>
+        <w:lastRenderedPageBreak/>
+        <w:drawing>
+          <wp:inline distT="0" distB="0" distL="0" distR="0" wp14:anchorId="1DEA7FC6" wp14:editId="4CEF9022">
+            <wp:extent cx="8211820" cy="4587240"/>
+            <wp:effectExtent l="0" t="0" r="0" b="3810"/>
+            <wp:docPr id="17" name="Picture 17"/>
+            <wp:cNvGraphicFramePr>
+              <a:graphicFrameLocks xmlns:a="http://schemas.openxmlformats.org/drawingml/2006/main" noChangeAspect="1"/>
+            </wp:cNvGraphicFramePr>
+            <a:graphic xmlns:a="http://schemas.openxmlformats.org/drawingml/2006/main">
+              <a:graphicData uri="http://schemas.openxmlformats.org/drawingml/2006/picture">
+                <pic:pic xmlns:pic="http://schemas.openxmlformats.org/drawingml/2006/picture">
+                  <pic:nvPicPr>
+                    <pic:cNvPr id="0" name="Picture 5"/>
+                    <pic:cNvPicPr>
+                      <a:picLocks noChangeAspect="1" noChangeArrowheads="1"/>
+                    </pic:cNvPicPr>
+                  </pic:nvPicPr>
+                  <pic:blipFill>
+                    <a:blip r:embed="rId18">
+                      <a:extLst>
+                        <a:ext uri="{28A0092B-C50C-407E-A947-70E740481C1C}">
+                          <a14:useLocalDpi xmlns:a14="http://schemas.microsoft.com/office/drawing/2010/main" val="0"/>
+                        </a:ext>
+                      </a:extLst>
+                    </a:blip>
+                    <a:srcRect/>
+                    <a:stretch>
+                      <a:fillRect/>
+                    </a:stretch>
+                  </pic:blipFill>
+                  <pic:spPr bwMode="auto">
+                    <a:xfrm>
+                      <a:off x="0" y="0"/>
+                      <a:ext cx="8211820" cy="4587240"/>
+                    </a:xfrm>
+                    <a:prstGeom prst="rect">
+                      <a:avLst/>
+                    </a:prstGeom>
+                    <a:noFill/>
+                    <a:ln>
+                      <a:noFill/>
+                    </a:ln>
+                  </pic:spPr>
+                </pic:pic>
+              </a:graphicData>
+            </a:graphic>
+          </wp:inline>
+        </w:drawing>
+      </w:r>
+    </w:p>
+    <w:p>
+      <w:pPr>
+        <w:pStyle w:val="NormalWeb"/>
+        <w:shd w:val="clear" w:color="auto" w:fill="FFFFFF"/>
+        <w:spacing w:before="120" w:beforeAutospacing="0" w:after="120" w:afterAutospacing="0"/>
+        <w:rPr>
+          <w:rFonts w:ascii="Arial" w:hAnsi="Arial" w:cs="Arial"/>
+          <w:color w:val="252525"/>
+          <w:sz w:val="21"/>
+          <w:szCs w:val="21"/>
+        </w:rPr>
+      </w:pPr>
+    </w:p>
+    <w:p>
+      <w:pPr>
+        <w:pStyle w:val="NormalWeb"/>
+        <w:shd w:val="clear" w:color="auto" w:fill="FFFFFF"/>
+        <w:spacing w:before="120" w:beforeAutospacing="0" w:after="120" w:afterAutospacing="0"/>
+        <w:rPr>
+          <w:rFonts w:ascii="Arial" w:hAnsi="Arial" w:cs="Arial"/>
+          <w:color w:val="252525"/>
+          <w:sz w:val="21"/>
+          <w:szCs w:val="21"/>
+        </w:rPr>
+      </w:pPr>
+    </w:p>
+    <w:p>
+      <w:pPr>
+        <w:pStyle w:val="NormalWeb"/>
+        <w:shd w:val="clear" w:color="auto" w:fill="FFFFFF"/>
+        <w:spacing w:before="120" w:beforeAutospacing="0" w:after="120" w:afterAutospacing="0"/>
+        <w:rPr>
+          <w:rFonts w:ascii="Arial" w:hAnsi="Arial" w:cs="Arial"/>
+          <w:color w:val="252525"/>
+          <w:sz w:val="21"/>
+          <w:szCs w:val="21"/>
+        </w:rPr>
+      </w:pPr>
+    </w:p>
+    <w:p>
+      <w:pPr>
+        <w:pStyle w:val="NormalWeb"/>
+        <w:shd w:val="clear" w:color="auto" w:fill="FFFFFF"/>
+        <w:spacing w:before="120" w:beforeAutospacing="0" w:after="120" w:afterAutospacing="0"/>
+        <w:rPr>
+          <w:rFonts w:ascii="Arial" w:hAnsi="Arial" w:cs="Arial"/>
+          <w:color w:val="252525"/>
+          <w:sz w:val="21"/>
+          <w:szCs w:val="21"/>
+        </w:rPr>
+      </w:pPr>
+    </w:p>
+    <w:p>
+      <w:pPr>
+        <w:pStyle w:val="NormalWeb"/>
+        <w:shd w:val="clear" w:color="auto" w:fill="FFFFFF"/>
+        <w:spacing w:before="120" w:beforeAutospacing="0" w:after="120" w:afterAutospacing="0"/>
+        <w:rPr>
+          <w:rFonts w:ascii="Arial" w:hAnsi="Arial" w:cs="Arial"/>
+          <w:color w:val="252525"/>
+          <w:sz w:val="21"/>
+          <w:szCs w:val="21"/>
+        </w:rPr>
+      </w:pPr>
+      <w:r>
+        <w:rPr>
+          <w:noProof/>
+        </w:rPr>
+        <w:lastRenderedPageBreak/>
+        <w:drawing>
+          <wp:inline distT="0" distB="0" distL="0" distR="0" wp14:anchorId="4E0F70AB" wp14:editId="6E8BF777">
+            <wp:extent cx="3905250" cy="4400550"/>
+            <wp:effectExtent l="0" t="0" r="0" b="0"/>
+            <wp:docPr id="18" name="Picture 18"/>
+            <wp:cNvGraphicFramePr>
+              <a:graphicFrameLocks xmlns:a="http://schemas.openxmlformats.org/drawingml/2006/main" noChangeAspect="1"/>
+            </wp:cNvGraphicFramePr>
+            <a:graphic xmlns:a="http://schemas.openxmlformats.org/drawingml/2006/main">
+              <a:graphicData uri="http://schemas.openxmlformats.org/drawingml/2006/picture">
+                <pic:pic xmlns:pic="http://schemas.openxmlformats.org/drawingml/2006/picture">
+                  <pic:nvPicPr>
+                    <pic:cNvPr id="0" name="Picture 7"/>
+                    <pic:cNvPicPr>
+                      <a:picLocks noChangeAspect="1" noChangeArrowheads="1"/>
+                    </pic:cNvPicPr>
+                  </pic:nvPicPr>
+                  <pic:blipFill>
+                    <a:blip r:embed="rId19">
+                      <a:extLst>
+                        <a:ext uri="{28A0092B-C50C-407E-A947-70E740481C1C}">
+                          <a14:useLocalDpi xmlns:a14="http://schemas.microsoft.com/office/drawing/2010/main" val="0"/>
+                        </a:ext>
+                      </a:extLst>
+                    </a:blip>
+                    <a:srcRect/>
+                    <a:stretch>
+                      <a:fillRect/>
+                    </a:stretch>
+                  </pic:blipFill>
+                  <pic:spPr bwMode="auto">
+                    <a:xfrm>
+                      <a:off x="0" y="0"/>
+                      <a:ext cx="3905250" cy="4400550"/>
+                    </a:xfrm>
+                    <a:prstGeom prst="rect">
+                      <a:avLst/>
+                    </a:prstGeom>
+                    <a:noFill/>
+                    <a:ln>
+                      <a:noFill/>
+                    </a:ln>
+                  </pic:spPr>
+                </pic:pic>
+              </a:graphicData>
+            </a:graphic>
+          </wp:inline>
+        </w:drawing>
+      </w:r>
+    </w:p>
+    <w:p>
+      <w:pPr>
+        <w:pStyle w:val="NormalWeb"/>
+        <w:shd w:val="clear" w:color="auto" w:fill="FFFFFF"/>
+        <w:spacing w:before="120" w:beforeAutospacing="0" w:after="120" w:afterAutospacing="0"/>
+        <w:rPr>
+          <w:rFonts w:ascii="Arial" w:hAnsi="Arial" w:cs="Arial"/>
+          <w:color w:val="252525"/>
+          <w:sz w:val="21"/>
+          <w:szCs w:val="21"/>
+        </w:rPr>
+      </w:pPr>
+    </w:p>
+    <w:p>
+      <w:pPr>
+        <w:pStyle w:val="NormalWeb"/>
+        <w:shd w:val="clear" w:color="auto" w:fill="FFFFFF"/>
+        <w:spacing w:before="120" w:beforeAutospacing="0" w:after="120" w:afterAutospacing="0"/>
+        <w:rPr>
+          <w:rFonts w:ascii="Arial" w:hAnsi="Arial" w:cs="Arial"/>
+          <w:color w:val="252525"/>
+          <w:sz w:val="21"/>
+          <w:szCs w:val="21"/>
+        </w:rPr>
+      </w:pPr>
+    </w:p>
+    <w:p>
+      <w:pPr>
+        <w:pStyle w:val="NormalWeb"/>
+        <w:shd w:val="clear" w:color="auto" w:fill="FFFFFF"/>
+        <w:spacing w:before="120" w:beforeAutospacing="0" w:after="120" w:afterAutospacing="0"/>
+        <w:rPr>
+          <w:rFonts w:ascii="Arial" w:hAnsi="Arial" w:cs="Arial"/>
+          <w:b/>
+          <w:bCs/>
+          <w:color w:val="252525"/>
+          <w:sz w:val="21"/>
+          <w:szCs w:val="21"/>
+        </w:rPr>
+      </w:pPr>
+      <w:r>
+        <w:rPr>
+          <w:rFonts w:ascii="Arial" w:hAnsi="Arial" w:cs="Arial"/>
+          <w:b/>
+          <w:bCs/>
+          <w:color w:val="252525"/>
+          <w:sz w:val="21"/>
+          <w:szCs w:val="21"/>
+        </w:rPr>
+        <w:t xml:space="preserve">To configure in </w:t>
+      </w:r>
+      <w:r>
+        <w:rPr>
+          <w:rFonts w:ascii="Arial" w:hAnsi="Arial" w:cs="Arial"/>
+          <w:b/>
+          <w:bCs/>
+          <w:color w:val="252525"/>
+          <w:sz w:val="21"/>
+          <w:szCs w:val="21"/>
+        </w:rPr>
+        <w:t>the group policy editor:</w:t>
+      </w:r>
+    </w:p>
+    <w:p>
+      <w:pPr>
+        <w:pStyle w:val="NormalWeb"/>
+        <w:shd w:val="clear" w:color="auto" w:fill="FFFFFF"/>
+        <w:spacing w:before="120" w:beforeAutospacing="0" w:after="120" w:afterAutospacing="0"/>
+        <w:rPr>
+          <w:rFonts w:ascii="Arial" w:hAnsi="Arial" w:cs="Arial"/>
+          <w:color w:val="252525"/>
+          <w:sz w:val="21"/>
+          <w:szCs w:val="21"/>
+        </w:rPr>
+      </w:pPr>
+      <w:r>
+        <w:rPr>
+          <w:noProof/>
+        </w:rPr>
+        <w:lastRenderedPageBreak/>
         <w:drawing>
           <wp:inline distT="0" distB="0" distL="0" distR="0" wp14:anchorId="5F3E4948" wp14:editId="665B958F">
             <wp:extent cx="5542280" cy="5875020"/>
@@ -1105,7 +2413,7 @@
                     </pic:cNvPicPr>
                   </pic:nvPicPr>
                   <pic:blipFill>
-                    <a:blip r:embed="rId8">
+                    <a:blip r:embed="rId20">
                       <a:extLst>
                         <a:ext uri="{28A0092B-C50C-407E-A947-70E740481C1C}">
                           <a14:useLocalDpi xmlns:a14="http://schemas.microsoft.com/office/drawing/2010/main" val="0"/>
@@ -1160,6 +2468,7 @@
           <w:bCs/>
           <w:color w:val="000000"/>
         </w:rPr>
+        <w:lastRenderedPageBreak/>
         <w:t>Create the GPO and its location</w:t>
       </w:r>
     </w:p>
@@ -1228,7 +2537,7 @@
                     </pic:cNvPicPr>
                   </pic:nvPicPr>
                   <pic:blipFill>
-                    <a:blip r:embed="rId9">
+                    <a:blip r:embed="rId21">
                       <a:extLst>
                         <a:ext uri="{28A0092B-C50C-407E-A947-70E740481C1C}">
                           <a14:useLocalDpi xmlns:a14="http://schemas.microsoft.com/office/drawing/2010/main" val="0"/>
@@ -1313,6 +2622,7 @@
           <w:sz w:val="21"/>
           <w:szCs w:val="21"/>
         </w:rPr>
+        <w:lastRenderedPageBreak/>
         <w:t>Now create the new GPO:</w:t>
       </w:r>
     </w:p>
@@ -1364,7 +2674,7 @@
             <wp:extent cx="3752850" cy="1657350"/>
             <wp:effectExtent l="0" t="0" r="0" b="0"/>
             <wp:docPr id="14" name="Picture 14" descr="image">
-              <a:hlinkClick xmlns:a="http://schemas.openxmlformats.org/drawingml/2006/main" r:id="rId10"/>
+              <a:hlinkClick xmlns:a="http://schemas.openxmlformats.org/drawingml/2006/main" r:id="rId22"/>
             </wp:docPr>
             <wp:cNvGraphicFramePr>
               <a:graphicFrameLocks xmlns:a="http://schemas.openxmlformats.org/drawingml/2006/main" noChangeAspect="1"/>
@@ -1374,14 +2684,14 @@
                 <pic:pic xmlns:pic="http://schemas.openxmlformats.org/drawingml/2006/picture">
                   <pic:nvPicPr>
                     <pic:cNvPr id="0" name="Picture 5" descr="image">
-                      <a:hlinkClick r:id="rId10"/>
+                      <a:hlinkClick r:id="rId22"/>
                     </pic:cNvPr>
                     <pic:cNvPicPr>
                       <a:picLocks noChangeAspect="1" noChangeArrowheads="1"/>
                     </pic:cNvPicPr>
                   </pic:nvPicPr>
                   <pic:blipFill>
-                    <a:blip r:embed="rId11">
+                    <a:blip r:embed="rId23">
                       <a:extLst>
                         <a:ext uri="{28A0092B-C50C-407E-A947-70E740481C1C}">
                           <a14:useLocalDpi xmlns:a14="http://schemas.microsoft.com/office/drawing/2010/main" val="0"/>
@@ -1512,7 +2822,48 @@
           <w:szCs w:val="21"/>
           <w:lang w:val="en-US" w:eastAsia="en-US"/>
         </w:rPr>
-        <w:t>Once created we edit this policy by right clicking on it an selecting Edit:</w:t>
+        <w:lastRenderedPageBreak/>
+        <w:t>Once created we edit this policy by right</w:t>
+      </w:r>
+      <w:r>
+        <w:rPr>
+          <w:rFonts w:ascii="Arial" w:hAnsi="Arial" w:cs="Arial"/>
+          <w:color w:val="424242"/>
+          <w:sz w:val="21"/>
+          <w:szCs w:val="21"/>
+          <w:lang w:val="en-US" w:eastAsia="en-US"/>
+        </w:rPr>
+        <w:t>-</w:t>
+      </w:r>
+      <w:r>
+        <w:rPr>
+          <w:rFonts w:ascii="Arial" w:hAnsi="Arial" w:cs="Arial"/>
+          <w:color w:val="424242"/>
+          <w:sz w:val="21"/>
+          <w:szCs w:val="21"/>
+          <w:lang w:val="en-US" w:eastAsia="en-US"/>
+        </w:rPr>
+        <w:t>clicking on it an</w:t>
+      </w:r>
+      <w:r>
+        <w:rPr>
+          <w:rFonts w:ascii="Arial" w:hAnsi="Arial" w:cs="Arial"/>
+          <w:color w:val="424242"/>
+          <w:sz w:val="21"/>
+          <w:szCs w:val="21"/>
+          <w:lang w:val="en-US" w:eastAsia="en-US"/>
+        </w:rPr>
+        <w:t>d</w:t>
+      </w:r>
+      <w:r>
+        <w:rPr>
+          <w:rFonts w:ascii="Arial" w:hAnsi="Arial" w:cs="Arial"/>
+          <w:color w:val="424242"/>
+          <w:sz w:val="21"/>
+          <w:szCs w:val="21"/>
+          <w:lang w:val="en-US" w:eastAsia="en-US"/>
+        </w:rPr>
+        <w:t xml:space="preserve"> selecting Edit:</w:t>
       </w:r>
     </w:p>
     <w:p>
@@ -1540,7 +2891,7 @@
             <wp:extent cx="6981825" cy="4905375"/>
             <wp:effectExtent l="0" t="0" r="9525" b="9525"/>
             <wp:docPr id="13" name="Picture 13" descr="image">
-              <a:hlinkClick xmlns:a="http://schemas.openxmlformats.org/drawingml/2006/main" r:id="rId12"/>
+              <a:hlinkClick xmlns:a="http://schemas.openxmlformats.org/drawingml/2006/main" r:id="rId24"/>
             </wp:docPr>
             <wp:cNvGraphicFramePr>
               <a:graphicFrameLocks xmlns:a="http://schemas.openxmlformats.org/drawingml/2006/main" noChangeAspect="1"/>
@@ -1550,14 +2901,14 @@
                 <pic:pic xmlns:pic="http://schemas.openxmlformats.org/drawingml/2006/picture">
                   <pic:nvPicPr>
                     <pic:cNvPr id="0" name="Picture 6" descr="image">
-                      <a:hlinkClick r:id="rId12"/>
+                      <a:hlinkClick r:id="rId24"/>
                     </pic:cNvPr>
                     <pic:cNvPicPr>
                       <a:picLocks noChangeAspect="1" noChangeArrowheads="1"/>
                     </pic:cNvPicPr>
                   </pic:nvPicPr>
                   <pic:blipFill>
-                    <a:blip r:embed="rId13">
+                    <a:blip r:embed="rId25">
                       <a:extLst>
                         <a:ext uri="{28A0092B-C50C-407E-A947-70E740481C1C}">
                           <a14:useLocalDpi xmlns:a14="http://schemas.microsoft.com/office/drawing/2010/main" val="0"/>
@@ -1610,6 +2961,7 @@
           <w:szCs w:val="21"/>
           <w:lang w:val="en-US" w:eastAsia="en-US"/>
         </w:rPr>
+        <w:lastRenderedPageBreak/>
         <w:t>Now we select </w:t>
       </w:r>
       <w:r>
@@ -1660,7 +3012,7 @@
             <wp:extent cx="6562725" cy="4695825"/>
             <wp:effectExtent l="0" t="0" r="9525" b="9525"/>
             <wp:docPr id="12" name="Picture 12" descr="image">
-              <a:hlinkClick xmlns:a="http://schemas.openxmlformats.org/drawingml/2006/main" r:id="rId14"/>
+              <a:hlinkClick xmlns:a="http://schemas.openxmlformats.org/drawingml/2006/main" r:id="rId26"/>
             </wp:docPr>
             <wp:cNvGraphicFramePr>
               <a:graphicFrameLocks xmlns:a="http://schemas.openxmlformats.org/drawingml/2006/main" noChangeAspect="1"/>
@@ -1670,14 +3022,14 @@
                 <pic:pic xmlns:pic="http://schemas.openxmlformats.org/drawingml/2006/picture">
                   <pic:nvPicPr>
                     <pic:cNvPr id="0" name="Picture 7" descr="image">
-                      <a:hlinkClick r:id="rId14"/>
+                      <a:hlinkClick r:id="rId26"/>
                     </pic:cNvPr>
                     <pic:cNvPicPr>
                       <a:picLocks noChangeAspect="1" noChangeArrowheads="1"/>
                     </pic:cNvPicPr>
                   </pic:nvPicPr>
                   <pic:blipFill>
-                    <a:blip r:embed="rId15">
+                    <a:blip r:embed="rId27">
                       <a:extLst>
                         <a:ext uri="{28A0092B-C50C-407E-A947-70E740481C1C}">
                           <a14:useLocalDpi xmlns:a14="http://schemas.microsoft.com/office/drawing/2010/main" val="0"/>
@@ -1730,7 +3082,28 @@
           <w:szCs w:val="21"/>
           <w:lang w:val="en-US" w:eastAsia="en-US"/>
         </w:rPr>
-        <w:t>We now right click on </w:t>
+        <w:lastRenderedPageBreak/>
+        <w:t>We now right</w:t>
+      </w:r>
+      <w:r>
+        <w:rPr>
+          <w:rFonts w:ascii="Arial" w:hAnsi="Arial" w:cs="Arial"/>
+          <w:color w:val="424242"/>
+          <w:sz w:val="21"/>
+          <w:szCs w:val="21"/>
+          <w:lang w:val="en-US" w:eastAsia="en-US"/>
+        </w:rPr>
+        <w:t>-</w:t>
+      </w:r>
+      <w:r>
+        <w:rPr>
+          <w:rFonts w:ascii="Arial" w:hAnsi="Arial" w:cs="Arial"/>
+          <w:color w:val="424242"/>
+          <w:sz w:val="21"/>
+          <w:szCs w:val="21"/>
+          <w:lang w:val="en-US" w:eastAsia="en-US"/>
+        </w:rPr>
+        <w:t>click on </w:t>
       </w:r>
       <w:r>
         <w:rPr>
@@ -1802,7 +3175,7 @@
             <wp:extent cx="6562725" cy="4686300"/>
             <wp:effectExtent l="0" t="0" r="9525" b="0"/>
             <wp:docPr id="11" name="Picture 11" descr="image">
-              <a:hlinkClick xmlns:a="http://schemas.openxmlformats.org/drawingml/2006/main" r:id="rId16"/>
+              <a:hlinkClick xmlns:a="http://schemas.openxmlformats.org/drawingml/2006/main" r:id="rId28"/>
             </wp:docPr>
             <wp:cNvGraphicFramePr>
               <a:graphicFrameLocks xmlns:a="http://schemas.openxmlformats.org/drawingml/2006/main" noChangeAspect="1"/>
@@ -1812,14 +3185,14 @@
                 <pic:pic xmlns:pic="http://schemas.openxmlformats.org/drawingml/2006/picture">
                   <pic:nvPicPr>
                     <pic:cNvPr id="0" name="Picture 8" descr="image">
-                      <a:hlinkClick r:id="rId16"/>
+                      <a:hlinkClick r:id="rId28"/>
                     </pic:cNvPr>
                     <pic:cNvPicPr>
                       <a:picLocks noChangeAspect="1" noChangeArrowheads="1"/>
                     </pic:cNvPicPr>
                   </pic:nvPicPr>
                   <pic:blipFill>
-                    <a:blip r:embed="rId17">
+                    <a:blip r:embed="rId29">
                       <a:extLst>
                         <a:ext uri="{28A0092B-C50C-407E-A947-70E740481C1C}">
                           <a14:useLocalDpi xmlns:a14="http://schemas.microsoft.com/office/drawing/2010/main" val="0"/>
@@ -1872,7 +3245,30 @@
           <w:szCs w:val="21"/>
           <w:lang w:val="en-US" w:eastAsia="en-US"/>
         </w:rPr>
-        <w:t>When the wizard starts we click </w:t>
+        <w:lastRenderedPageBreak/>
+        <w:t xml:space="preserve">When the wizard </w:t>
+      </w:r>
+      <w:proofErr w:type="gramStart"/>
+      <w:r>
+        <w:rPr>
+          <w:rFonts w:ascii="Arial" w:hAnsi="Arial" w:cs="Arial"/>
+          <w:color w:val="424242"/>
+          <w:sz w:val="21"/>
+          <w:szCs w:val="21"/>
+          <w:lang w:val="en-US" w:eastAsia="en-US"/>
+        </w:rPr>
+        <w:t>starts</w:t>
+      </w:r>
+      <w:proofErr w:type="gramEnd"/>
+      <w:r>
+        <w:rPr>
+          <w:rFonts w:ascii="Arial" w:hAnsi="Arial" w:cs="Arial"/>
+          <w:color w:val="424242"/>
+          <w:sz w:val="21"/>
+          <w:szCs w:val="21"/>
+          <w:lang w:val="en-US" w:eastAsia="en-US"/>
+        </w:rPr>
+        <w:t xml:space="preserve"> we click </w:t>
       </w:r>
       <w:r>
         <w:rPr>
@@ -1944,7 +3340,7 @@
             <wp:extent cx="4457700" cy="3429000"/>
             <wp:effectExtent l="0" t="0" r="0" b="0"/>
             <wp:docPr id="10" name="Picture 10" descr="image">
-              <a:hlinkClick xmlns:a="http://schemas.openxmlformats.org/drawingml/2006/main" r:id="rId18"/>
+              <a:hlinkClick xmlns:a="http://schemas.openxmlformats.org/drawingml/2006/main" r:id="rId30"/>
             </wp:docPr>
             <wp:cNvGraphicFramePr>
               <a:graphicFrameLocks xmlns:a="http://schemas.openxmlformats.org/drawingml/2006/main" noChangeAspect="1"/>
@@ -1954,14 +3350,14 @@
                 <pic:pic xmlns:pic="http://schemas.openxmlformats.org/drawingml/2006/picture">
                   <pic:nvPicPr>
                     <pic:cNvPr id="0" name="Picture 9" descr="image">
-                      <a:hlinkClick r:id="rId18"/>
+                      <a:hlinkClick r:id="rId30"/>
                     </pic:cNvPr>
                     <pic:cNvPicPr>
                       <a:picLocks noChangeAspect="1" noChangeArrowheads="1"/>
                     </pic:cNvPicPr>
                   </pic:nvPicPr>
                   <pic:blipFill>
-                    <a:blip r:embed="rId19">
+                    <a:blip r:embed="rId31">
                       <a:extLst>
                         <a:ext uri="{28A0092B-C50C-407E-A947-70E740481C1C}">
                           <a14:useLocalDpi xmlns:a14="http://schemas.microsoft.com/office/drawing/2010/main" val="0"/>
@@ -2125,12 +3521,13 @@
           <w:szCs w:val="24"/>
           <w:lang w:val="en-US" w:eastAsia="en-US"/>
         </w:rPr>
+        <w:lastRenderedPageBreak/>
         <w:drawing>
           <wp:inline distT="0" distB="0" distL="0" distR="0" wp14:anchorId="19DF9F2E" wp14:editId="004EA32F">
             <wp:extent cx="3800475" cy="4229100"/>
             <wp:effectExtent l="0" t="0" r="9525" b="0"/>
             <wp:docPr id="9" name="Picture 9" descr="image">
-              <a:hlinkClick xmlns:a="http://schemas.openxmlformats.org/drawingml/2006/main" r:id="rId20"/>
+              <a:hlinkClick xmlns:a="http://schemas.openxmlformats.org/drawingml/2006/main" r:id="rId32"/>
             </wp:docPr>
             <wp:cNvGraphicFramePr>
               <a:graphicFrameLocks xmlns:a="http://schemas.openxmlformats.org/drawingml/2006/main" noChangeAspect="1"/>
@@ -2140,14 +3537,14 @@
                 <pic:pic xmlns:pic="http://schemas.openxmlformats.org/drawingml/2006/picture">
                   <pic:nvPicPr>
                     <pic:cNvPr id="0" name="Picture 10" descr="image">
-                      <a:hlinkClick r:id="rId20"/>
+                      <a:hlinkClick r:id="rId32"/>
                     </pic:cNvPr>
                     <pic:cNvPicPr>
                       <a:picLocks noChangeAspect="1" noChangeArrowheads="1"/>
                     </pic:cNvPicPr>
                   </pic:nvPicPr>
                   <pic:blipFill>
-                    <a:blip r:embed="rId21">
+                    <a:blip r:embed="rId33">
                       <a:extLst>
                         <a:ext uri="{28A0092B-C50C-407E-A947-70E740481C1C}">
                           <a14:useLocalDpi xmlns:a14="http://schemas.microsoft.com/office/drawing/2010/main" val="0"/>
@@ -2258,7 +3655,7 @@
           <w:szCs w:val="21"/>
           <w:lang w:val="en-US" w:eastAsia="en-US"/>
         </w:rPr>
-        <w:t xml:space="preserve">This GPO Tree Expansion is too large to include a screen shot, so please follow the navigation in bold just above. </w:t>
+        <w:t xml:space="preserve">This GPO Tree Expansion is too large to include a screenshot, so please follow the navigation in bold just above. </w:t>
       </w:r>
     </w:p>
     <w:p>
@@ -2281,12 +3678,13 @@
           <w:szCs w:val="24"/>
           <w:lang w:val="en-US" w:eastAsia="en-US"/>
         </w:rPr>
+        <w:lastRenderedPageBreak/>
         <w:drawing>
           <wp:inline distT="0" distB="0" distL="0" distR="0" wp14:anchorId="32EA56C4" wp14:editId="1DFE7D36">
             <wp:extent cx="7696200" cy="5581650"/>
             <wp:effectExtent l="0" t="0" r="0" b="0"/>
             <wp:docPr id="8" name="Picture 8" descr="image">
-              <a:hlinkClick xmlns:a="http://schemas.openxmlformats.org/drawingml/2006/main" r:id="rId22"/>
+              <a:hlinkClick xmlns:a="http://schemas.openxmlformats.org/drawingml/2006/main" r:id="rId34"/>
             </wp:docPr>
             <wp:cNvGraphicFramePr>
               <a:graphicFrameLocks xmlns:a="http://schemas.openxmlformats.org/drawingml/2006/main" noChangeAspect="1"/>
@@ -2296,14 +3694,14 @@
                 <pic:pic xmlns:pic="http://schemas.openxmlformats.org/drawingml/2006/picture">
                   <pic:nvPicPr>
                     <pic:cNvPr id="0" name="Picture 11" descr="image">
-                      <a:hlinkClick r:id="rId22"/>
+                      <a:hlinkClick r:id="rId34"/>
                     </pic:cNvPr>
                     <pic:cNvPicPr>
                       <a:picLocks noChangeAspect="1" noChangeArrowheads="1"/>
                     </pic:cNvPicPr>
                   </pic:nvPicPr>
                   <pic:blipFill>
-                    <a:blip r:embed="rId23">
+                    <a:blip r:embed="rId35">
                       <a:extLst>
                         <a:ext uri="{28A0092B-C50C-407E-A947-70E740481C1C}">
                           <a14:useLocalDpi xmlns:a14="http://schemas.microsoft.com/office/drawing/2010/main" val="0"/>
@@ -2356,6 +3754,7 @@
           <w:szCs w:val="21"/>
           <w:lang w:val="en-US" w:eastAsia="en-US"/>
         </w:rPr>
+        <w:lastRenderedPageBreak/>
         <w:t>Select </w:t>
       </w:r>
       <w:r>
@@ -2438,6 +3837,48 @@
         </w:rPr>
         <w:t xml:space="preserve">Now </w:t>
       </w:r>
+      <w:proofErr w:type="gramStart"/>
+      <w:r>
+        <w:rPr>
+          <w:rFonts w:ascii="Arial" w:hAnsi="Arial" w:cs="Arial"/>
+          <w:color w:val="424242"/>
+          <w:sz w:val="21"/>
+          <w:szCs w:val="21"/>
+          <w:lang w:val="en-US" w:eastAsia="en-US"/>
+        </w:rPr>
+        <w:t>let</w:t>
+      </w:r>
+      <w:r>
+        <w:rPr>
+          <w:rFonts w:ascii="Arial" w:hAnsi="Arial" w:cs="Arial"/>
+          <w:color w:val="424242"/>
+          <w:sz w:val="21"/>
+          <w:szCs w:val="21"/>
+          <w:lang w:val="en-US" w:eastAsia="en-US"/>
+        </w:rPr>
+        <w:t>'</w:t>
+      </w:r>
+      <w:r>
+        <w:rPr>
+          <w:rFonts w:ascii="Arial" w:hAnsi="Arial" w:cs="Arial"/>
+          <w:color w:val="424242"/>
+          <w:sz w:val="21"/>
+          <w:szCs w:val="21"/>
+          <w:lang w:val="en-US" w:eastAsia="en-US"/>
+        </w:rPr>
+        <w:t>s</w:t>
+      </w:r>
+      <w:proofErr w:type="gramEnd"/>
+      <w:r>
+        <w:rPr>
+          <w:rFonts w:ascii="Arial" w:hAnsi="Arial" w:cs="Arial"/>
+          <w:color w:val="424242"/>
+          <w:sz w:val="21"/>
+          <w:szCs w:val="21"/>
+          <w:lang w:val="en-US" w:eastAsia="en-US"/>
+        </w:rPr>
+        <w:t xml:space="preserve"> configure the client settings to make sure that we always select to warn in the case the host certificate </w:t>
+      </w:r>
       <w:proofErr w:type="spellStart"/>
       <w:r>
         <w:rPr>
@@ -2447,7 +3888,27 @@
           <w:szCs w:val="21"/>
           <w:lang w:val="en-US" w:eastAsia="en-US"/>
         </w:rPr>
-        <w:t>lets</w:t>
+        <w:t>c</w:t>
+      </w:r>
+      <w:r>
+        <w:rPr>
+          <w:rFonts w:ascii="Arial" w:hAnsi="Arial" w:cs="Arial"/>
+          <w:color w:val="424242"/>
+          <w:sz w:val="21"/>
+          <w:szCs w:val="21"/>
+          <w:lang w:val="en-US" w:eastAsia="en-US"/>
+        </w:rPr>
+        <w:t>a</w:t>
+      </w:r>
+      <w:r>
+        <w:rPr>
+          <w:rFonts w:ascii="Arial" w:hAnsi="Arial" w:cs="Arial"/>
+          <w:color w:val="424242"/>
+          <w:sz w:val="21"/>
+          <w:szCs w:val="21"/>
+          <w:lang w:val="en-US" w:eastAsia="en-US"/>
+        </w:rPr>
+        <w:t>n not</w:t>
       </w:r>
       <w:proofErr w:type="spellEnd"/>
       <w:r>
@@ -2458,7 +3919,7 @@
           <w:szCs w:val="21"/>
           <w:lang w:val="en-US" w:eastAsia="en-US"/>
         </w:rPr>
-        <w:t xml:space="preserve"> configure the client settings to make sure that we always select to warn in the case the host certificate con not be authenticated. We select </w:t>
+        <w:t xml:space="preserve"> be authenticated. We select </w:t>
       </w:r>
       <w:r>
         <w:rPr>
@@ -2551,12 +4012,13 @@
           <w:szCs w:val="24"/>
           <w:lang w:val="en-US" w:eastAsia="en-US"/>
         </w:rPr>
+        <w:lastRenderedPageBreak/>
         <w:drawing>
           <wp:inline distT="0" distB="0" distL="0" distR="0" wp14:anchorId="630F79BD" wp14:editId="2ADC9312">
             <wp:extent cx="6867525" cy="4991100"/>
             <wp:effectExtent l="0" t="0" r="9525" b="0"/>
             <wp:docPr id="7" name="Picture 7" descr="image">
-              <a:hlinkClick xmlns:a="http://schemas.openxmlformats.org/drawingml/2006/main" r:id="rId24"/>
+              <a:hlinkClick xmlns:a="http://schemas.openxmlformats.org/drawingml/2006/main" r:id="rId36"/>
             </wp:docPr>
             <wp:cNvGraphicFramePr>
               <a:graphicFrameLocks xmlns:a="http://schemas.openxmlformats.org/drawingml/2006/main" noChangeAspect="1"/>
@@ -2566,14 +4028,14 @@
                 <pic:pic xmlns:pic="http://schemas.openxmlformats.org/drawingml/2006/picture">
                   <pic:nvPicPr>
                     <pic:cNvPr id="0" name="Picture 12" descr="image">
-                      <a:hlinkClick r:id="rId24"/>
+                      <a:hlinkClick r:id="rId36"/>
                     </pic:cNvPr>
                     <pic:cNvPicPr>
                       <a:picLocks noChangeAspect="1" noChangeArrowheads="1"/>
                     </pic:cNvPicPr>
                   </pic:nvPicPr>
                   <pic:blipFill>
-                    <a:blip r:embed="rId25">
+                    <a:blip r:embed="rId37">
                       <a:extLst>
                         <a:ext uri="{28A0092B-C50C-407E-A947-70E740481C1C}">
                           <a14:useLocalDpi xmlns:a14="http://schemas.microsoft.com/office/drawing/2010/main" val="0"/>
@@ -2683,12 +4145,13 @@
           <w:szCs w:val="24"/>
           <w:lang w:val="en-US" w:eastAsia="en-US"/>
         </w:rPr>
+        <w:lastRenderedPageBreak/>
         <w:drawing>
           <wp:inline distT="0" distB="0" distL="0" distR="0" wp14:anchorId="63BE2E03" wp14:editId="65B7F497">
             <wp:extent cx="5467350" cy="4991100"/>
             <wp:effectExtent l="0" t="0" r="0" b="0"/>
             <wp:docPr id="6" name="Picture 6" descr="image">
-              <a:hlinkClick xmlns:a="http://schemas.openxmlformats.org/drawingml/2006/main" r:id="rId26"/>
+              <a:hlinkClick xmlns:a="http://schemas.openxmlformats.org/drawingml/2006/main" r:id="rId38"/>
             </wp:docPr>
             <wp:cNvGraphicFramePr>
               <a:graphicFrameLocks xmlns:a="http://schemas.openxmlformats.org/drawingml/2006/main" noChangeAspect="1"/>
@@ -2698,14 +4161,14 @@
                 <pic:pic xmlns:pic="http://schemas.openxmlformats.org/drawingml/2006/picture">
                   <pic:nvPicPr>
                     <pic:cNvPr id="0" name="Picture 13" descr="image">
-                      <a:hlinkClick r:id="rId26"/>
+                      <a:hlinkClick r:id="rId38"/>
                     </pic:cNvPr>
                     <pic:cNvPicPr>
                       <a:picLocks noChangeAspect="1" noChangeArrowheads="1"/>
                     </pic:cNvPicPr>
                   </pic:nvPicPr>
                   <pic:blipFill>
-                    <a:blip r:embed="rId27">
+                    <a:blip r:embed="rId39">
                       <a:extLst>
                         <a:ext uri="{28A0092B-C50C-407E-A947-70E740481C1C}">
                           <a14:useLocalDpi xmlns:a14="http://schemas.microsoft.com/office/drawing/2010/main" val="0"/>
@@ -2800,7 +4263,49 @@
           <w:szCs w:val="21"/>
           <w:lang w:val="en-US" w:eastAsia="en-US"/>
         </w:rPr>
-        <w:t xml:space="preserve"> be applied, but before we apply the policy we have to give permission on the </w:t>
+        <w:t xml:space="preserve"> be applied, but before we apply the </w:t>
+      </w:r>
+      <w:proofErr w:type="gramStart"/>
+      <w:r>
+        <w:rPr>
+          <w:rFonts w:ascii="Arial" w:hAnsi="Arial" w:cs="Arial"/>
+          <w:color w:val="424242"/>
+          <w:sz w:val="21"/>
+          <w:szCs w:val="21"/>
+          <w:lang w:val="en-US" w:eastAsia="en-US"/>
+        </w:rPr>
+        <w:t>policy</w:t>
+      </w:r>
+      <w:proofErr w:type="gramEnd"/>
+      <w:r>
+        <w:rPr>
+          <w:rFonts w:ascii="Arial" w:hAnsi="Arial" w:cs="Arial"/>
+          <w:color w:val="424242"/>
+          <w:sz w:val="21"/>
+          <w:szCs w:val="21"/>
+          <w:lang w:val="en-US" w:eastAsia="en-US"/>
+        </w:rPr>
+        <w:t xml:space="preserve"> we have to </w:t>
+      </w:r>
+      <w:r>
+        <w:rPr>
+          <w:rFonts w:ascii="Arial" w:hAnsi="Arial" w:cs="Arial"/>
+          <w:color w:val="424242"/>
+          <w:sz w:val="21"/>
+          <w:szCs w:val="21"/>
+          <w:lang w:val="en-US" w:eastAsia="en-US"/>
+        </w:rPr>
+        <w:t>permit</w:t>
+      </w:r>
+      <w:r>
+        <w:rPr>
+          <w:rFonts w:ascii="Arial" w:hAnsi="Arial" w:cs="Arial"/>
+          <w:color w:val="424242"/>
+          <w:sz w:val="21"/>
+          <w:szCs w:val="21"/>
+          <w:lang w:val="en-US" w:eastAsia="en-US"/>
+        </w:rPr>
+        <w:t xml:space="preserve"> the </w:t>
       </w:r>
       <w:r>
         <w:rPr>
@@ -2845,12 +4350,13 @@
           <w:szCs w:val="24"/>
           <w:lang w:val="en-US" w:eastAsia="en-US"/>
         </w:rPr>
+        <w:lastRenderedPageBreak/>
         <w:drawing>
           <wp:inline distT="0" distB="0" distL="0" distR="0" wp14:anchorId="11F80794" wp14:editId="495AA4E8">
             <wp:extent cx="6515100" cy="4533900"/>
             <wp:effectExtent l="0" t="0" r="0" b="0"/>
             <wp:docPr id="5" name="Picture 5" descr="image">
-              <a:hlinkClick xmlns:a="http://schemas.openxmlformats.org/drawingml/2006/main" r:id="rId28"/>
+              <a:hlinkClick xmlns:a="http://schemas.openxmlformats.org/drawingml/2006/main" r:id="rId40"/>
             </wp:docPr>
             <wp:cNvGraphicFramePr>
               <a:graphicFrameLocks xmlns:a="http://schemas.openxmlformats.org/drawingml/2006/main" noChangeAspect="1"/>
@@ -2860,14 +4366,14 @@
                 <pic:pic xmlns:pic="http://schemas.openxmlformats.org/drawingml/2006/picture">
                   <pic:nvPicPr>
                     <pic:cNvPr id="0" name="Picture 14" descr="image">
-                      <a:hlinkClick r:id="rId28"/>
+                      <a:hlinkClick r:id="rId40"/>
                     </pic:cNvPr>
                     <pic:cNvPicPr>
                       <a:picLocks noChangeAspect="1" noChangeArrowheads="1"/>
                     </pic:cNvPicPr>
                   </pic:nvPicPr>
                   <pic:blipFill>
-                    <a:blip r:embed="rId29">
+                    <a:blip r:embed="rId41">
                       <a:extLst>
                         <a:ext uri="{28A0092B-C50C-407E-A947-70E740481C1C}">
                           <a14:useLocalDpi xmlns:a14="http://schemas.microsoft.com/office/drawing/2010/main" val="0"/>
@@ -2942,6 +4448,7 @@
           <w:szCs w:val="21"/>
           <w:lang w:val="en-US" w:eastAsia="en-US"/>
         </w:rPr>
+        <w:lastRenderedPageBreak/>
         <w:t xml:space="preserve">And now we have a GPO that can be linked to any Domain in the forest or Organization Unit. Once applied when a connection is </w:t>
       </w:r>
       <w:r>
@@ -3010,7 +4517,7 @@
             <wp:extent cx="4391025" cy="1743075"/>
             <wp:effectExtent l="0" t="0" r="9525" b="9525"/>
             <wp:docPr id="4" name="Picture 4" descr="image">
-              <a:hlinkClick xmlns:a="http://schemas.openxmlformats.org/drawingml/2006/main" r:id="rId30"/>
+              <a:hlinkClick xmlns:a="http://schemas.openxmlformats.org/drawingml/2006/main" r:id="rId42"/>
             </wp:docPr>
             <wp:cNvGraphicFramePr>
               <a:graphicFrameLocks xmlns:a="http://schemas.openxmlformats.org/drawingml/2006/main" noChangeAspect="1"/>
@@ -3020,14 +4527,14 @@
                 <pic:pic xmlns:pic="http://schemas.openxmlformats.org/drawingml/2006/picture">
                   <pic:nvPicPr>
                     <pic:cNvPr id="0" name="Picture 15" descr="image">
-                      <a:hlinkClick r:id="rId30"/>
+                      <a:hlinkClick r:id="rId42"/>
                     </pic:cNvPr>
                     <pic:cNvPicPr>
                       <a:picLocks noChangeAspect="1" noChangeArrowheads="1"/>
                     </pic:cNvPicPr>
                   </pic:nvPicPr>
                   <pic:blipFill>
-                    <a:blip r:embed="rId31">
+                    <a:blip r:embed="rId43">
                       <a:extLst>
                         <a:ext uri="{28A0092B-C50C-407E-A947-70E740481C1C}">
                           <a14:useLocalDpi xmlns:a14="http://schemas.microsoft.com/office/drawing/2010/main" val="0"/>
@@ -3080,7 +4587,27 @@
           <w:szCs w:val="21"/>
           <w:lang w:val="en-US" w:eastAsia="en-US"/>
         </w:rPr>
-        <w:t>On those host that do not have RDP enabled you will see that the only option available is to use NLA</w:t>
+        <w:t>On those host</w:t>
+      </w:r>
+      <w:r>
+        <w:rPr>
+          <w:rFonts w:ascii="Arial" w:hAnsi="Arial" w:cs="Arial"/>
+          <w:color w:val="424242"/>
+          <w:sz w:val="21"/>
+          <w:szCs w:val="21"/>
+          <w:lang w:val="en-US" w:eastAsia="en-US"/>
+        </w:rPr>
+        <w:t>s</w:t>
+      </w:r>
+      <w:r>
+        <w:rPr>
+          <w:rFonts w:ascii="Arial" w:hAnsi="Arial" w:cs="Arial"/>
+          <w:color w:val="424242"/>
+          <w:sz w:val="21"/>
+          <w:szCs w:val="21"/>
+          <w:lang w:val="en-US" w:eastAsia="en-US"/>
+        </w:rPr>
+        <w:t xml:space="preserve"> that do not have RDP enabled you will see that the only option available is to use NLA</w:t>
       </w:r>
     </w:p>
     <w:p>
@@ -3103,12 +4630,13 @@
           <w:szCs w:val="24"/>
           <w:lang w:val="en-US" w:eastAsia="en-US"/>
         </w:rPr>
+        <w:lastRenderedPageBreak/>
         <w:drawing>
           <wp:inline distT="0" distB="0" distL="0" distR="0" wp14:anchorId="165834F7" wp14:editId="55211331">
             <wp:extent cx="3733800" cy="4229100"/>
             <wp:effectExtent l="0" t="0" r="0" b="0"/>
             <wp:docPr id="3" name="Picture 3" descr="image">
-              <a:hlinkClick xmlns:a="http://schemas.openxmlformats.org/drawingml/2006/main" r:id="rId32"/>
+              <a:hlinkClick xmlns:a="http://schemas.openxmlformats.org/drawingml/2006/main" r:id="rId44"/>
             </wp:docPr>
             <wp:cNvGraphicFramePr>
               <a:graphicFrameLocks xmlns:a="http://schemas.openxmlformats.org/drawingml/2006/main" noChangeAspect="1"/>
@@ -3118,14 +4646,14 @@
                 <pic:pic xmlns:pic="http://schemas.openxmlformats.org/drawingml/2006/picture">
                   <pic:nvPicPr>
                     <pic:cNvPr id="0" name="Picture 16" descr="image">
-                      <a:hlinkClick r:id="rId32"/>
+                      <a:hlinkClick r:id="rId44"/>
                     </pic:cNvPr>
                     <pic:cNvPicPr>
                       <a:picLocks noChangeAspect="1" noChangeArrowheads="1"/>
                     </pic:cNvPicPr>
                   </pic:nvPicPr>
                   <pic:blipFill>
-                    <a:blip r:embed="rId33">
+                    <a:blip r:embed="rId45">
                       <a:extLst>
                         <a:ext uri="{28A0092B-C50C-407E-A947-70E740481C1C}">
                           <a14:useLocalDpi xmlns:a14="http://schemas.microsoft.com/office/drawing/2010/main" val="0"/>
@@ -3189,25 +4717,7 @@
           <w:szCs w:val="24"/>
           <w:lang w:val="en-US" w:eastAsia="en-US"/>
         </w:rPr>
-        <w:t xml:space="preserve"> As </w:t>
-      </w:r>
-      <w:r>
-        <w:rPr>
-          <w:rFonts w:ascii="proxima-nova" w:hAnsi="proxima-nova"/>
-          <w:color w:val="424242"/>
-          <w:szCs w:val="24"/>
-          <w:lang w:val="en-US" w:eastAsia="en-US"/>
-        </w:rPr>
-        <w:t>always,</w:t>
-      </w:r>
-      <w:r>
-        <w:rPr>
-          <w:rFonts w:ascii="proxima-nova" w:hAnsi="proxima-nova"/>
-          <w:color w:val="424242"/>
-          <w:szCs w:val="24"/>
-          <w:lang w:val="en-US" w:eastAsia="en-US"/>
-        </w:rPr>
-        <w:t xml:space="preserve"> I hope you find this blog post informative and useful.</w:t>
+        <w:t> As always, I hope you find this blog post informative and useful.</w:t>
       </w:r>
     </w:p>
     <w:p>
@@ -3246,6 +4756,7 @@
           <w:bCs/>
           <w:color w:val="000000"/>
         </w:rPr>
+        <w:lastRenderedPageBreak/>
         <w:t>Sources</w:t>
       </w:r>
     </w:p>
@@ -3547,7 +5058,7 @@
                 <w:b/>
                 <w:bCs/>
               </w:rPr>
-              <w:t xml:space="preserve"> </w:t>
+              <w:t>1.1</w:t>
             </w:r>
           </w:p>
         </w:tc>
@@ -3563,6 +5074,12 @@
                 <w:rFonts w:cs="Calibri"/>
               </w:rPr>
             </w:pPr>
+            <w:r>
+              <w:rPr>
+                <w:rFonts w:cs="Calibri"/>
+              </w:rPr>
+              <w:t>8JAN2021</w:t>
+            </w:r>
             <w:r>
               <w:rPr>
                 <w:rFonts w:cs="Calibri"/>
@@ -3587,7 +5104,7 @@
               <w:rPr>
                 <w:rFonts w:cs="Calibri"/>
               </w:rPr>
-              <w:t xml:space="preserve"> </w:t>
+              <w:t>Zachary Pelka</w:t>
             </w:r>
           </w:p>
         </w:tc>
@@ -3607,7 +5124,7 @@
               <w:rPr>
                 <w:rFonts w:cs="Calibri"/>
               </w:rPr>
-              <w:t xml:space="preserve"> </w:t>
+              <w:t>Updated Document to include local configurations</w:t>
             </w:r>
           </w:p>
         </w:tc>
@@ -3793,12 +5310,12 @@
       </w:r>
     </w:p>
     <w:sectPr>
-      <w:headerReference w:type="even" r:id="rId34"/>
-      <w:headerReference w:type="default" r:id="rId35"/>
-      <w:footerReference w:type="even" r:id="rId36"/>
-      <w:footerReference w:type="default" r:id="rId37"/>
-      <w:headerReference w:type="first" r:id="rId38"/>
-      <w:footerReference w:type="first" r:id="rId39"/>
+      <w:headerReference w:type="even" r:id="rId46"/>
+      <w:headerReference w:type="default" r:id="rId47"/>
+      <w:footerReference w:type="even" r:id="rId48"/>
+      <w:footerReference w:type="default" r:id="rId49"/>
+      <w:headerReference w:type="first" r:id="rId50"/>
+      <w:footerReference w:type="first" r:id="rId51"/>
       <w:pgSz w:w="15840" w:h="12240" w:orient="landscape"/>
       <w:pgMar w:top="1435" w:right="1468" w:bottom="1553" w:left="1440" w:header="209" w:footer="149" w:gutter="0"/>
       <w:cols w:space="720"/>
@@ -3849,7 +5366,146 @@
     <w:pPr>
       <w:spacing w:after="160" w:line="259" w:lineRule="auto"/>
       <w:ind w:left="0" w:firstLine="0"/>
+      <w:rPr>
+        <w:rFonts w:ascii="Arial" w:hAnsi="Arial" w:cs="Arial"/>
+        <w:sz w:val="18"/>
+        <w:szCs w:val="18"/>
+      </w:rPr>
     </w:pPr>
+    <w:r>
+      <w:rPr>
+        <w:rFonts w:ascii="Arial" w:hAnsi="Arial" w:cs="Arial"/>
+        <w:sz w:val="18"/>
+        <w:szCs w:val="18"/>
+      </w:rPr>
+      <w:fldChar w:fldCharType="begin"/>
+    </w:r>
+    <w:r>
+      <w:rPr>
+        <w:rFonts w:ascii="Arial" w:hAnsi="Arial" w:cs="Arial"/>
+        <w:sz w:val="18"/>
+        <w:szCs w:val="18"/>
+      </w:rPr>
+      <w:instrText xml:space="preserve"> PAGE   \* MERGEFORMAT </w:instrText>
+    </w:r>
+    <w:r>
+      <w:rPr>
+        <w:rFonts w:ascii="Arial" w:hAnsi="Arial" w:cs="Arial"/>
+        <w:sz w:val="18"/>
+        <w:szCs w:val="18"/>
+      </w:rPr>
+      <w:fldChar w:fldCharType="separate"/>
+    </w:r>
+    <w:r>
+      <w:rPr>
+        <w:rFonts w:ascii="Arial" w:hAnsi="Arial" w:cs="Arial"/>
+        <w:b/>
+        <w:bCs/>
+        <w:noProof/>
+        <w:sz w:val="18"/>
+        <w:szCs w:val="18"/>
+      </w:rPr>
+      <w:t>1</w:t>
+    </w:r>
+    <w:r>
+      <w:rPr>
+        <w:rFonts w:ascii="Arial" w:hAnsi="Arial" w:cs="Arial"/>
+        <w:b/>
+        <w:bCs/>
+        <w:noProof/>
+        <w:sz w:val="18"/>
+        <w:szCs w:val="18"/>
+      </w:rPr>
+      <w:fldChar w:fldCharType="end"/>
+    </w:r>
+    <w:r>
+      <w:rPr>
+        <w:rFonts w:ascii="Arial" w:hAnsi="Arial" w:cs="Arial"/>
+        <w:b/>
+        <w:bCs/>
+        <w:sz w:val="18"/>
+        <w:szCs w:val="18"/>
+      </w:rPr>
+      <w:t xml:space="preserve"> </w:t>
+    </w:r>
+    <w:r>
+      <w:rPr>
+        <w:rFonts w:ascii="Arial" w:hAnsi="Arial" w:cs="Arial"/>
+        <w:sz w:val="18"/>
+        <w:szCs w:val="18"/>
+      </w:rPr>
+      <w:t>|</w:t>
+    </w:r>
+    <w:r>
+      <w:rPr>
+        <w:rFonts w:ascii="Arial" w:hAnsi="Arial" w:cs="Arial"/>
+        <w:b/>
+        <w:bCs/>
+        <w:sz w:val="18"/>
+        <w:szCs w:val="18"/>
+      </w:rPr>
+      <w:t xml:space="preserve"> </w:t>
+    </w:r>
+    <w:r>
+      <w:rPr>
+        <w:rFonts w:ascii="Arial" w:hAnsi="Arial" w:cs="Arial"/>
+        <w:color w:val="7F7F7F" w:themeColor="background1" w:themeShade="7F"/>
+        <w:spacing w:val="60"/>
+        <w:sz w:val="18"/>
+        <w:szCs w:val="18"/>
+      </w:rPr>
+      <w:t>Page</w:t>
+    </w:r>
+    <w:r>
+      <w:rPr>
+        <w:rFonts w:ascii="Arial" w:hAnsi="Arial" w:cs="Arial"/>
+        <w:sz w:val="18"/>
+        <w:szCs w:val="18"/>
+      </w:rPr>
+      <w:ptab w:relativeTo="margin" w:alignment="center" w:leader="none"/>
+    </w:r>
+    <w:r>
+      <w:rPr>
+        <w:rFonts w:ascii="Arial" w:eastAsia="Verdana" w:hAnsi="Arial" w:cs="Arial"/>
+        <w:bCs/>
+        <w:sz w:val="18"/>
+        <w:szCs w:val="18"/>
+      </w:rPr>
+      <w:t xml:space="preserve"> NLA RDP / Network Level Authentication for Remote Desktop</w:t>
+    </w:r>
+    <w:r>
+      <w:rPr>
+        <w:rFonts w:ascii="Arial" w:hAnsi="Arial" w:cs="Arial"/>
+        <w:bCs/>
+        <w:sz w:val="18"/>
+        <w:szCs w:val="18"/>
+      </w:rPr>
+      <w:t xml:space="preserve"> (RDP)</w:t>
+    </w:r>
+    <w:r>
+      <w:rPr>
+        <w:rFonts w:ascii="Arial" w:eastAsia="Verdana" w:hAnsi="Arial" w:cs="Arial"/>
+        <w:sz w:val="18"/>
+        <w:szCs w:val="18"/>
+      </w:rPr>
+      <w:t xml:space="preserve"> </w:t>
+    </w:r>
+    <w:r>
+      <w:rPr>
+        <w:rFonts w:ascii="Arial" w:hAnsi="Arial" w:cs="Arial"/>
+        <w:sz w:val="18"/>
+        <w:szCs w:val="18"/>
+      </w:rPr>
+      <w:ptab w:relativeTo="margin" w:alignment="right" w:leader="none"/>
+    </w:r>
+    <w:r>
+      <w:rPr>
+        <w:rFonts w:ascii="Arial" w:hAnsi="Arial" w:cs="Arial"/>
+        <w:sz w:val="18"/>
+        <w:szCs w:val="18"/>
+      </w:rPr>
+      <w:t>Zachary Pelka</w:t>
+    </w:r>
   </w:p>
 </w:ftr>
 </file>
@@ -4075,6 +5731,155 @@
     </w:lvl>
   </w:abstractNum>
   <w:abstractNum w:abstractNumId="1" w15:restartNumberingAfterBreak="0">
+    <w:nsid w:val="0B6B3143"/>
+    <w:multiLevelType w:val="multilevel"/>
+    <w:tmpl w:val="4282D1BA"/>
+    <w:lvl w:ilvl="0">
+      <w:start w:val="1"/>
+      <w:numFmt w:val="bullet"/>
+      <w:lvlText w:val=""/>
+      <w:lvlJc w:val="left"/>
+      <w:pPr>
+        <w:tabs>
+          <w:tab w:val="num" w:pos="720"/>
+        </w:tabs>
+        <w:ind w:left="720" w:hanging="360"/>
+      </w:pPr>
+      <w:rPr>
+        <w:rFonts w:ascii="Symbol" w:hAnsi="Symbol" w:hint="default"/>
+        <w:sz w:val="20"/>
+      </w:rPr>
+    </w:lvl>
+    <w:lvl w:ilvl="1" w:tentative="1">
+      <w:start w:val="1"/>
+      <w:numFmt w:val="bullet"/>
+      <w:lvlText w:val="o"/>
+      <w:lvlJc w:val="left"/>
+      <w:pPr>
+        <w:tabs>
+          <w:tab w:val="num" w:pos="1440"/>
+        </w:tabs>
+        <w:ind w:left="1440" w:hanging="360"/>
+      </w:pPr>
+      <w:rPr>
+        <w:rFonts w:ascii="Courier New" w:hAnsi="Courier New" w:hint="default"/>
+        <w:sz w:val="20"/>
+      </w:rPr>
+    </w:lvl>
+    <w:lvl w:ilvl="2" w:tentative="1">
+      <w:start w:val="1"/>
+      <w:numFmt w:val="bullet"/>
+      <w:lvlText w:val=""/>
+      <w:lvlJc w:val="left"/>
+      <w:pPr>
+        <w:tabs>
+          <w:tab w:val="num" w:pos="2160"/>
+        </w:tabs>
+        <w:ind w:left="2160" w:hanging="360"/>
+      </w:pPr>
+      <w:rPr>
+        <w:rFonts w:ascii="Wingdings" w:hAnsi="Wingdings" w:hint="default"/>
+        <w:sz w:val="20"/>
+      </w:rPr>
+    </w:lvl>
+    <w:lvl w:ilvl="3" w:tentative="1">
+      <w:start w:val="1"/>
+      <w:numFmt w:val="bullet"/>
+      <w:lvlText w:val=""/>
+      <w:lvlJc w:val="left"/>
+      <w:pPr>
+        <w:tabs>
+          <w:tab w:val="num" w:pos="2880"/>
+        </w:tabs>
+        <w:ind w:left="2880" w:hanging="360"/>
+      </w:pPr>
+      <w:rPr>
+        <w:rFonts w:ascii="Wingdings" w:hAnsi="Wingdings" w:hint="default"/>
+        <w:sz w:val="20"/>
+      </w:rPr>
+    </w:lvl>
+    <w:lvl w:ilvl="4" w:tentative="1">
+      <w:start w:val="1"/>
+      <w:numFmt w:val="bullet"/>
+      <w:lvlText w:val=""/>
+      <w:lvlJc w:val="left"/>
+      <w:pPr>
+        <w:tabs>
+          <w:tab w:val="num" w:pos="3600"/>
+        </w:tabs>
+        <w:ind w:left="3600" w:hanging="360"/>
+      </w:pPr>
+      <w:rPr>
+        <w:rFonts w:ascii="Wingdings" w:hAnsi="Wingdings" w:hint="default"/>
+        <w:sz w:val="20"/>
+      </w:rPr>
+    </w:lvl>
+    <w:lvl w:ilvl="5" w:tentative="1">
+      <w:start w:val="1"/>
+      <w:numFmt w:val="bullet"/>
+      <w:lvlText w:val=""/>
+      <w:lvlJc w:val="left"/>
+      <w:pPr>
+        <w:tabs>
+          <w:tab w:val="num" w:pos="4320"/>
+        </w:tabs>
+        <w:ind w:left="4320" w:hanging="360"/>
+      </w:pPr>
+      <w:rPr>
+        <w:rFonts w:ascii="Wingdings" w:hAnsi="Wingdings" w:hint="default"/>
+        <w:sz w:val="20"/>
+      </w:rPr>
+    </w:lvl>
+    <w:lvl w:ilvl="6" w:tentative="1">
+      <w:start w:val="1"/>
+      <w:numFmt w:val="bullet"/>
+      <w:lvlText w:val=""/>
+      <w:lvlJc w:val="left"/>
+      <w:pPr>
+        <w:tabs>
+          <w:tab w:val="num" w:pos="5040"/>
+        </w:tabs>
+        <w:ind w:left="5040" w:hanging="360"/>
+      </w:pPr>
+      <w:rPr>
+        <w:rFonts w:ascii="Wingdings" w:hAnsi="Wingdings" w:hint="default"/>
+        <w:sz w:val="20"/>
+      </w:rPr>
+    </w:lvl>
+    <w:lvl w:ilvl="7" w:tentative="1">
+      <w:start w:val="1"/>
+      <w:numFmt w:val="bullet"/>
+      <w:lvlText w:val=""/>
+      <w:lvlJc w:val="left"/>
+      <w:pPr>
+        <w:tabs>
+          <w:tab w:val="num" w:pos="5760"/>
+        </w:tabs>
+        <w:ind w:left="5760" w:hanging="360"/>
+      </w:pPr>
+      <w:rPr>
+        <w:rFonts w:ascii="Wingdings" w:hAnsi="Wingdings" w:hint="default"/>
+        <w:sz w:val="20"/>
+      </w:rPr>
+    </w:lvl>
+    <w:lvl w:ilvl="8" w:tentative="1">
+      <w:start w:val="1"/>
+      <w:numFmt w:val="bullet"/>
+      <w:lvlText w:val=""/>
+      <w:lvlJc w:val="left"/>
+      <w:pPr>
+        <w:tabs>
+          <w:tab w:val="num" w:pos="6480"/>
+        </w:tabs>
+        <w:ind w:left="6480" w:hanging="360"/>
+      </w:pPr>
+      <w:rPr>
+        <w:rFonts w:ascii="Wingdings" w:hAnsi="Wingdings" w:hint="default"/>
+        <w:sz w:val="20"/>
+      </w:rPr>
+    </w:lvl>
+  </w:abstractNum>
+  <w:abstractNum w:abstractNumId="2" w15:restartNumberingAfterBreak="0">
     <w:nsid w:val="27A36564"/>
     <w:multiLevelType w:val="multilevel"/>
     <w:tmpl w:val="F202DC4E"/>
@@ -4223,7 +6028,156 @@
       </w:rPr>
     </w:lvl>
   </w:abstractNum>
-  <w:abstractNum w:abstractNumId="2" w15:restartNumberingAfterBreak="0">
+  <w:abstractNum w:abstractNumId="3" w15:restartNumberingAfterBreak="0">
+    <w:nsid w:val="2A2742D6"/>
+    <w:multiLevelType w:val="multilevel"/>
+    <w:tmpl w:val="B00C4EC4"/>
+    <w:lvl w:ilvl="0">
+      <w:start w:val="1"/>
+      <w:numFmt w:val="bullet"/>
+      <w:lvlText w:val=""/>
+      <w:lvlJc w:val="left"/>
+      <w:pPr>
+        <w:tabs>
+          <w:tab w:val="num" w:pos="720"/>
+        </w:tabs>
+        <w:ind w:left="720" w:hanging="360"/>
+      </w:pPr>
+      <w:rPr>
+        <w:rFonts w:ascii="Symbol" w:hAnsi="Symbol" w:hint="default"/>
+        <w:sz w:val="20"/>
+      </w:rPr>
+    </w:lvl>
+    <w:lvl w:ilvl="1" w:tentative="1">
+      <w:start w:val="1"/>
+      <w:numFmt w:val="bullet"/>
+      <w:lvlText w:val="o"/>
+      <w:lvlJc w:val="left"/>
+      <w:pPr>
+        <w:tabs>
+          <w:tab w:val="num" w:pos="1440"/>
+        </w:tabs>
+        <w:ind w:left="1440" w:hanging="360"/>
+      </w:pPr>
+      <w:rPr>
+        <w:rFonts w:ascii="Courier New" w:hAnsi="Courier New" w:hint="default"/>
+        <w:sz w:val="20"/>
+      </w:rPr>
+    </w:lvl>
+    <w:lvl w:ilvl="2" w:tentative="1">
+      <w:start w:val="1"/>
+      <w:numFmt w:val="bullet"/>
+      <w:lvlText w:val=""/>
+      <w:lvlJc w:val="left"/>
+      <w:pPr>
+        <w:tabs>
+          <w:tab w:val="num" w:pos="2160"/>
+        </w:tabs>
+        <w:ind w:left="2160" w:hanging="360"/>
+      </w:pPr>
+      <w:rPr>
+        <w:rFonts w:ascii="Wingdings" w:hAnsi="Wingdings" w:hint="default"/>
+        <w:sz w:val="20"/>
+      </w:rPr>
+    </w:lvl>
+    <w:lvl w:ilvl="3" w:tentative="1">
+      <w:start w:val="1"/>
+      <w:numFmt w:val="bullet"/>
+      <w:lvlText w:val=""/>
+      <w:lvlJc w:val="left"/>
+      <w:pPr>
+        <w:tabs>
+          <w:tab w:val="num" w:pos="2880"/>
+        </w:tabs>
+        <w:ind w:left="2880" w:hanging="360"/>
+      </w:pPr>
+      <w:rPr>
+        <w:rFonts w:ascii="Wingdings" w:hAnsi="Wingdings" w:hint="default"/>
+        <w:sz w:val="20"/>
+      </w:rPr>
+    </w:lvl>
+    <w:lvl w:ilvl="4" w:tentative="1">
+      <w:start w:val="1"/>
+      <w:numFmt w:val="bullet"/>
+      <w:lvlText w:val=""/>
+      <w:lvlJc w:val="left"/>
+      <w:pPr>
+        <w:tabs>
+          <w:tab w:val="num" w:pos="3600"/>
+        </w:tabs>
+        <w:ind w:left="3600" w:hanging="360"/>
+      </w:pPr>
+      <w:rPr>
+        <w:rFonts w:ascii="Wingdings" w:hAnsi="Wingdings" w:hint="default"/>
+        <w:sz w:val="20"/>
+      </w:rPr>
+    </w:lvl>
+    <w:lvl w:ilvl="5" w:tentative="1">
+      <w:start w:val="1"/>
+      <w:numFmt w:val="bullet"/>
+      <w:lvlText w:val=""/>
+      <w:lvlJc w:val="left"/>
+      <w:pPr>
+        <w:tabs>
+          <w:tab w:val="num" w:pos="4320"/>
+        </w:tabs>
+        <w:ind w:left="4320" w:hanging="360"/>
+      </w:pPr>
+      <w:rPr>
+        <w:rFonts w:ascii="Wingdings" w:hAnsi="Wingdings" w:hint="default"/>
+        <w:sz w:val="20"/>
+      </w:rPr>
+    </w:lvl>
+    <w:lvl w:ilvl="6" w:tentative="1">
+      <w:start w:val="1"/>
+      <w:numFmt w:val="bullet"/>
+      <w:lvlText w:val=""/>
+      <w:lvlJc w:val="left"/>
+      <w:pPr>
+        <w:tabs>
+          <w:tab w:val="num" w:pos="5040"/>
+        </w:tabs>
+        <w:ind w:left="5040" w:hanging="360"/>
+      </w:pPr>
+      <w:rPr>
+        <w:rFonts w:ascii="Wingdings" w:hAnsi="Wingdings" w:hint="default"/>
+        <w:sz w:val="20"/>
+      </w:rPr>
+    </w:lvl>
+    <w:lvl w:ilvl="7" w:tentative="1">
+      <w:start w:val="1"/>
+      <w:numFmt w:val="bullet"/>
+      <w:lvlText w:val=""/>
+      <w:lvlJc w:val="left"/>
+      <w:pPr>
+        <w:tabs>
+          <w:tab w:val="num" w:pos="5760"/>
+        </w:tabs>
+        <w:ind w:left="5760" w:hanging="360"/>
+      </w:pPr>
+      <w:rPr>
+        <w:rFonts w:ascii="Wingdings" w:hAnsi="Wingdings" w:hint="default"/>
+        <w:sz w:val="20"/>
+      </w:rPr>
+    </w:lvl>
+    <w:lvl w:ilvl="8" w:tentative="1">
+      <w:start w:val="1"/>
+      <w:numFmt w:val="bullet"/>
+      <w:lvlText w:val=""/>
+      <w:lvlJc w:val="left"/>
+      <w:pPr>
+        <w:tabs>
+          <w:tab w:val="num" w:pos="6480"/>
+        </w:tabs>
+        <w:ind w:left="6480" w:hanging="360"/>
+      </w:pPr>
+      <w:rPr>
+        <w:rFonts w:ascii="Wingdings" w:hAnsi="Wingdings" w:hint="default"/>
+        <w:sz w:val="20"/>
+      </w:rPr>
+    </w:lvl>
+  </w:abstractNum>
+  <w:abstractNum w:abstractNumId="4" w15:restartNumberingAfterBreak="0">
     <w:nsid w:val="39E41AE1"/>
     <w:multiLevelType w:val="multilevel"/>
     <w:tmpl w:val="C55C1034"/>
@@ -4372,7 +6326,7 @@
       </w:rPr>
     </w:lvl>
   </w:abstractNum>
-  <w:abstractNum w:abstractNumId="3" w15:restartNumberingAfterBreak="0">
+  <w:abstractNum w:abstractNumId="5" w15:restartNumberingAfterBreak="0">
     <w:nsid w:val="601C610D"/>
     <w:multiLevelType w:val="multilevel"/>
     <w:tmpl w:val="09A0C19C"/>
@@ -4521,7 +6475,7 @@
       </w:rPr>
     </w:lvl>
   </w:abstractNum>
-  <w:abstractNum w:abstractNumId="4" w15:restartNumberingAfterBreak="0">
+  <w:abstractNum w:abstractNumId="6" w15:restartNumberingAfterBreak="0">
     <w:nsid w:val="7E875E44"/>
     <w:multiLevelType w:val="multilevel"/>
     <w:tmpl w:val="3B3CF1D4"/>
@@ -4671,19 +6625,25 @@
     </w:lvl>
   </w:abstractNum>
   <w:num w:numId="1">
-    <w:abstractNumId w:val="2"/>
+    <w:abstractNumId w:val="4"/>
   </w:num>
   <w:num w:numId="2">
     <w:abstractNumId w:val="0"/>
   </w:num>
   <w:num w:numId="3">
-    <w:abstractNumId w:val="1"/>
+    <w:abstractNumId w:val="2"/>
   </w:num>
   <w:num w:numId="4">
+    <w:abstractNumId w:val="5"/>
+  </w:num>
+  <w:num w:numId="5">
+    <w:abstractNumId w:val="6"/>
+  </w:num>
+  <w:num w:numId="6">
     <w:abstractNumId w:val="3"/>
   </w:num>
-  <w:num w:numId="5">
-    <w:abstractNumId w:val="4"/>
+  <w:num w:numId="7">
+    <w:abstractNumId w:val="1"/>
   </w:num>
 </w:numbering>
 </file>
@@ -5367,6 +7327,39 @@
       <w:bCs/>
     </w:rPr>
   </w:style>
+  <w:style w:type="paragraph" w:styleId="Footer">
+    <w:name w:val="footer"/>
+    <w:basedOn w:val="Normal"/>
+    <w:link w:val="FooterChar"/>
+    <w:uiPriority w:val="99"/>
+    <w:unhideWhenUsed/>
+    <w:rsid w:val="001044B2"/>
+    <w:pPr>
+      <w:tabs>
+        <w:tab w:val="center" w:pos="4680"/>
+        <w:tab w:val="right" w:pos="9360"/>
+      </w:tabs>
+      <w:spacing w:after="0" w:line="240" w:lineRule="auto"/>
+      <w:ind w:left="0" w:firstLine="0"/>
+    </w:pPr>
+    <w:rPr>
+      <w:rFonts w:asciiTheme="minorHAnsi" w:eastAsiaTheme="minorEastAsia" w:hAnsiTheme="minorHAnsi"/>
+      <w:color w:val="auto"/>
+      <w:sz w:val="22"/>
+      <w:lang w:val="en-US" w:eastAsia="en-US"/>
+    </w:rPr>
+  </w:style>
+  <w:style w:type="character" w:customStyle="1" w:styleId="FooterChar">
+    <w:name w:val="Footer Char"/>
+    <w:basedOn w:val="DefaultParagraphFont"/>
+    <w:link w:val="Footer"/>
+    <w:uiPriority w:val="99"/>
+    <w:rsid w:val="001044B2"/>
+    <w:rPr>
+      <w:rFonts w:cs="Times New Roman"/>
+      <w:lang w:val="en-US" w:eastAsia="en-US"/>
+    </w:rPr>
+  </w:style>
 </w:styles>
 </file>
 

</xml_diff>